<commit_message>
raport updated with cuda
</commit_message>
<xml_diff>
--- a/Projekt.docx
+++ b/Projekt.docx
@@ -10,12 +10,37 @@
           <w:szCs w:val="32"/>
         </w:rPr>
       </w:pPr>
+      <w:proofErr w:type="spellStart"/>
       <w:r>
         <w:rPr>
           <w:sz w:val="32"/>
           <w:szCs w:val="32"/>
         </w:rPr>
-        <w:t>Równanie Ciepła 2D</w:t>
+        <w:t>Równanie</w:t>
+      </w:r>
+      <w:proofErr w:type="spellEnd"/>
+      <w:r>
+        <w:rPr>
+          <w:sz w:val="32"/>
+          <w:szCs w:val="32"/>
+        </w:rPr>
+        <w:t xml:space="preserve"> </w:t>
+      </w:r>
+      <w:proofErr w:type="spellStart"/>
+      <w:r>
+        <w:rPr>
+          <w:sz w:val="32"/>
+          <w:szCs w:val="32"/>
+        </w:rPr>
+        <w:t>Ciepła</w:t>
+      </w:r>
+      <w:proofErr w:type="spellEnd"/>
+      <w:r>
+        <w:rPr>
+          <w:sz w:val="32"/>
+          <w:szCs w:val="32"/>
+        </w:rPr>
+        <w:t xml:space="preserve"> 2D</w:t>
       </w:r>
     </w:p>
     <w:p>
@@ -30,13 +55,31 @@
           <w:szCs w:val="32"/>
         </w:rPr>
       </w:pPr>
+      <w:proofErr w:type="spellStart"/>
       <w:r>
         <w:rPr>
           <w:sz w:val="32"/>
           <w:szCs w:val="32"/>
         </w:rPr>
-        <w:t>Wstęp Teoretyczny</w:t>
-      </w:r>
+        <w:t>Wstęp</w:t>
+      </w:r>
+      <w:proofErr w:type="spellEnd"/>
+      <w:r>
+        <w:rPr>
+          <w:sz w:val="32"/>
+          <w:szCs w:val="32"/>
+        </w:rPr>
+        <w:t xml:space="preserve"> </w:t>
+      </w:r>
+      <w:proofErr w:type="spellStart"/>
+      <w:r>
+        <w:rPr>
+          <w:sz w:val="32"/>
+          <w:szCs w:val="32"/>
+        </w:rPr>
+        <w:t>Teoretyczny</w:t>
+      </w:r>
+      <w:proofErr w:type="spellEnd"/>
     </w:p>
     <w:p>
       <w:pPr>
@@ -523,13 +566,23 @@
           <w:lang w:val="pl-PL"/>
         </w:rPr>
       </w:pPr>
-      <w:r>
-        <w:rPr>
-          <w:sz w:val="24"/>
-          <w:szCs w:val="24"/>
-          <w:lang w:val="pl-PL"/>
-        </w:rPr>
-        <w:t>x,y to współrzędne</w:t>
+      <w:proofErr w:type="spellStart"/>
+      <w:r>
+        <w:rPr>
+          <w:sz w:val="24"/>
+          <w:szCs w:val="24"/>
+          <w:lang w:val="pl-PL"/>
+        </w:rPr>
+        <w:t>x,y</w:t>
+      </w:r>
+      <w:proofErr w:type="spellEnd"/>
+      <w:r>
+        <w:rPr>
+          <w:sz w:val="24"/>
+          <w:szCs w:val="24"/>
+          <w:lang w:val="pl-PL"/>
+        </w:rPr>
+        <w:t xml:space="preserve"> to współrzędne</w:t>
       </w:r>
     </w:p>
     <w:p>
@@ -768,7 +821,25 @@
           <w:szCs w:val="24"/>
           <w:lang w:val="pl-PL"/>
         </w:rPr>
-        <w:t>Oznacza to,  że przyblizamy pochodną skończonymi różnicami.</w:t>
+        <w:t xml:space="preserve">Oznacza to,  że </w:t>
+      </w:r>
+      <w:proofErr w:type="spellStart"/>
+      <w:r>
+        <w:rPr>
+          <w:sz w:val="24"/>
+          <w:szCs w:val="24"/>
+          <w:lang w:val="pl-PL"/>
+        </w:rPr>
+        <w:t>przyblizamy</w:t>
+      </w:r>
+      <w:proofErr w:type="spellEnd"/>
+      <w:r>
+        <w:rPr>
+          <w:sz w:val="24"/>
+          <w:szCs w:val="24"/>
+          <w:lang w:val="pl-PL"/>
+        </w:rPr>
+        <w:t xml:space="preserve"> pochodną skończonymi różnicami.</w:t>
       </w:r>
     </w:p>
     <w:p>
@@ -1604,25 +1675,7 @@
                           <w:szCs w:val="24"/>
                           <w:lang w:val="pl-PL"/>
                         </w:rPr>
-                        <m:t>i</m:t>
-                      </m:r>
-                      <m:r>
-                        <w:rPr>
-                          <w:rFonts w:ascii="Cambria Math" w:eastAsiaTheme="minorEastAsia" w:hAnsi="Cambria Math"/>
-                          <w:sz w:val="24"/>
-                          <w:szCs w:val="24"/>
-                          <w:lang w:val="pl-PL"/>
-                        </w:rPr>
-                        <m:t>,</m:t>
-                      </m:r>
-                      <m:r>
-                        <w:rPr>
-                          <w:rFonts w:ascii="Cambria Math" w:eastAsiaTheme="minorEastAsia" w:hAnsi="Cambria Math"/>
-                          <w:sz w:val="24"/>
-                          <w:szCs w:val="24"/>
-                          <w:lang w:val="pl-PL"/>
-                        </w:rPr>
-                        <m:t>j+1</m:t>
+                        <m:t>i,j+1</m:t>
                       </m:r>
                     </m:sub>
                     <m:sup>
@@ -1644,16 +1697,7 @@
                       <w:szCs w:val="24"/>
                       <w:lang w:val="pl-PL"/>
                     </w:rPr>
-                    <m:t>-</m:t>
-                  </m:r>
-                  <m:r>
-                    <w:rPr>
-                      <w:rFonts w:ascii="Cambria Math" w:eastAsiaTheme="minorEastAsia" w:hAnsi="Cambria Math"/>
-                      <w:sz w:val="24"/>
-                      <w:szCs w:val="24"/>
-                      <w:lang w:val="pl-PL"/>
-                    </w:rPr>
-                    <m:t>2</m:t>
+                    <m:t>-2</m:t>
                   </m:r>
                   <m:sSubSup>
                     <m:sSubSupPr>
@@ -1686,25 +1730,7 @@
                           <w:szCs w:val="24"/>
                           <w:lang w:val="pl-PL"/>
                         </w:rPr>
-                        <m:t>i</m:t>
-                      </m:r>
-                      <m:r>
-                        <w:rPr>
-                          <w:rFonts w:ascii="Cambria Math" w:eastAsiaTheme="minorEastAsia" w:hAnsi="Cambria Math"/>
-                          <w:sz w:val="24"/>
-                          <w:szCs w:val="24"/>
-                          <w:lang w:val="pl-PL"/>
-                        </w:rPr>
-                        <m:t>,</m:t>
-                      </m:r>
-                      <m:r>
-                        <w:rPr>
-                          <w:rFonts w:ascii="Cambria Math" w:eastAsiaTheme="minorEastAsia" w:hAnsi="Cambria Math"/>
-                          <w:sz w:val="24"/>
-                          <w:szCs w:val="24"/>
-                          <w:lang w:val="pl-PL"/>
-                        </w:rPr>
-                        <m:t>j</m:t>
+                        <m:t>i,j</m:t>
                       </m:r>
                     </m:sub>
                     <m:sup>
@@ -1759,25 +1785,7 @@
                           <w:szCs w:val="24"/>
                           <w:lang w:val="pl-PL"/>
                         </w:rPr>
-                        <m:t>i</m:t>
-                      </m:r>
-                      <m:r>
-                        <w:rPr>
-                          <w:rFonts w:ascii="Cambria Math" w:eastAsiaTheme="minorEastAsia" w:hAnsi="Cambria Math"/>
-                          <w:sz w:val="24"/>
-                          <w:szCs w:val="24"/>
-                          <w:lang w:val="pl-PL"/>
-                        </w:rPr>
-                        <m:t>,</m:t>
-                      </m:r>
-                      <m:r>
-                        <w:rPr>
-                          <w:rFonts w:ascii="Cambria Math" w:eastAsiaTheme="minorEastAsia" w:hAnsi="Cambria Math"/>
-                          <w:sz w:val="24"/>
-                          <w:szCs w:val="24"/>
-                          <w:lang w:val="pl-PL"/>
-                        </w:rPr>
-                        <m:t>j-1</m:t>
+                        <m:t>i,j-1</m:t>
                       </m:r>
                     </m:sub>
                     <m:sup>
@@ -2373,7 +2381,27 @@
           <w:szCs w:val="24"/>
           <w:lang w:val="pl-PL"/>
         </w:rPr>
-        <w:t>Przy czym elementy skrajne obrazu będą miały stałe wartości i będą stanowić tzw. warunki przegowe. Ich niezmienna temperatura będzie wymuszać zmiany temperatury wewnątrz obrazu.</w:t>
+        <w:t xml:space="preserve">Przy czym elementy skrajne obrazu będą miały stałe wartości i będą stanowić tzw. warunki </w:t>
+      </w:r>
+      <w:proofErr w:type="spellStart"/>
+      <w:r>
+        <w:rPr>
+          <w:rFonts w:eastAsiaTheme="minorEastAsia"/>
+          <w:sz w:val="24"/>
+          <w:szCs w:val="24"/>
+          <w:lang w:val="pl-PL"/>
+        </w:rPr>
+        <w:t>przegowe</w:t>
+      </w:r>
+      <w:proofErr w:type="spellEnd"/>
+      <w:r>
+        <w:rPr>
+          <w:rFonts w:eastAsiaTheme="minorEastAsia"/>
+          <w:sz w:val="24"/>
+          <w:szCs w:val="24"/>
+          <w:lang w:val="pl-PL"/>
+        </w:rPr>
+        <w:t>. Ich niezmienna temperatura będzie wymuszać zmiany temperatury wewnątrz obrazu.</w:t>
       </w:r>
     </w:p>
     <w:p>
@@ -2393,7 +2421,27 @@
           <w:szCs w:val="24"/>
           <w:lang w:val="pl-PL"/>
         </w:rPr>
-        <w:t>Wszystkie poniższe równania można także zastąpić opisem intujcyjnym. Zmiana temperatury w czasie w danym punkcie zależy od różnicy temperatur wokół tego punktu. Jeśli różnica jest duża temperatura szybko się zmienia. Jest to zwykłe zjawisko dyfuzji.</w:t>
+        <w:t xml:space="preserve">Wszystkie poniższe równania można także zastąpić opisem </w:t>
+      </w:r>
+      <w:proofErr w:type="spellStart"/>
+      <w:r>
+        <w:rPr>
+          <w:rFonts w:eastAsiaTheme="minorEastAsia"/>
+          <w:sz w:val="24"/>
+          <w:szCs w:val="24"/>
+          <w:lang w:val="pl-PL"/>
+        </w:rPr>
+        <w:t>intujcyjnym</w:t>
+      </w:r>
+      <w:proofErr w:type="spellEnd"/>
+      <w:r>
+        <w:rPr>
+          <w:rFonts w:eastAsiaTheme="minorEastAsia"/>
+          <w:sz w:val="24"/>
+          <w:szCs w:val="24"/>
+          <w:lang w:val="pl-PL"/>
+        </w:rPr>
+        <w:t>. Zmiana temperatury w czasie w danym punkcie zależy od różnicy temperatur wokół tego punktu. Jeśli różnica jest duża temperatura szybko się zmienia. Jest to zwykłe zjawisko dyfuzji.</w:t>
       </w:r>
     </w:p>
     <w:p>
@@ -2421,6 +2469,7 @@
           <w:lang w:val="pl-PL"/>
         </w:rPr>
       </w:pPr>
+      <w:proofErr w:type="spellStart"/>
       <w:r>
         <w:rPr>
           <w:rFonts w:eastAsiaTheme="minorEastAsia"/>
@@ -2428,8 +2477,29 @@
           <w:szCs w:val="32"/>
           <w:lang w:val="pl-PL"/>
         </w:rPr>
-        <w:t>Implemencja OpenMP</w:t>
-      </w:r>
+        <w:t>Implemencja</w:t>
+      </w:r>
+      <w:proofErr w:type="spellEnd"/>
+      <w:r>
+        <w:rPr>
+          <w:rFonts w:eastAsiaTheme="minorEastAsia"/>
+          <w:sz w:val="32"/>
+          <w:szCs w:val="32"/>
+          <w:lang w:val="pl-PL"/>
+        </w:rPr>
+        <w:t xml:space="preserve"> </w:t>
+      </w:r>
+      <w:proofErr w:type="spellStart"/>
+      <w:r>
+        <w:rPr>
+          <w:rFonts w:eastAsiaTheme="minorEastAsia"/>
+          <w:sz w:val="32"/>
+          <w:szCs w:val="32"/>
+          <w:lang w:val="pl-PL"/>
+        </w:rPr>
+        <w:t>OpenMP</w:t>
+      </w:r>
+      <w:proofErr w:type="spellEnd"/>
     </w:p>
     <w:p>
       <w:pPr>
@@ -2448,7 +2518,67 @@
           <w:szCs w:val="24"/>
           <w:lang w:val="pl-PL"/>
         </w:rPr>
-        <w:t>W implementacji OpenMP użyto pętli for z dyrektywą #pragma omp parallel for.</w:t>
+        <w:t xml:space="preserve">W implementacji </w:t>
+      </w:r>
+      <w:proofErr w:type="spellStart"/>
+      <w:r>
+        <w:rPr>
+          <w:rFonts w:eastAsiaTheme="minorEastAsia"/>
+          <w:sz w:val="24"/>
+          <w:szCs w:val="24"/>
+          <w:lang w:val="pl-PL"/>
+        </w:rPr>
+        <w:t>OpenMP</w:t>
+      </w:r>
+      <w:proofErr w:type="spellEnd"/>
+      <w:r>
+        <w:rPr>
+          <w:rFonts w:eastAsiaTheme="minorEastAsia"/>
+          <w:sz w:val="24"/>
+          <w:szCs w:val="24"/>
+          <w:lang w:val="pl-PL"/>
+        </w:rPr>
+        <w:t xml:space="preserve"> użyto pętli for z dyrektywą #pragma </w:t>
+      </w:r>
+      <w:proofErr w:type="spellStart"/>
+      <w:r>
+        <w:rPr>
+          <w:rFonts w:eastAsiaTheme="minorEastAsia"/>
+          <w:sz w:val="24"/>
+          <w:szCs w:val="24"/>
+          <w:lang w:val="pl-PL"/>
+        </w:rPr>
+        <w:t>omp</w:t>
+      </w:r>
+      <w:proofErr w:type="spellEnd"/>
+      <w:r>
+        <w:rPr>
+          <w:rFonts w:eastAsiaTheme="minorEastAsia"/>
+          <w:sz w:val="24"/>
+          <w:szCs w:val="24"/>
+          <w:lang w:val="pl-PL"/>
+        </w:rPr>
+        <w:t xml:space="preserve"> </w:t>
+      </w:r>
+      <w:proofErr w:type="spellStart"/>
+      <w:r>
+        <w:rPr>
+          <w:rFonts w:eastAsiaTheme="minorEastAsia"/>
+          <w:sz w:val="24"/>
+          <w:szCs w:val="24"/>
+          <w:lang w:val="pl-PL"/>
+        </w:rPr>
+        <w:t>parallel</w:t>
+      </w:r>
+      <w:proofErr w:type="spellEnd"/>
+      <w:r>
+        <w:rPr>
+          <w:rFonts w:eastAsiaTheme="minorEastAsia"/>
+          <w:sz w:val="24"/>
+          <w:szCs w:val="24"/>
+          <w:lang w:val="pl-PL"/>
+        </w:rPr>
+        <w:t xml:space="preserve"> for.</w:t>
       </w:r>
     </w:p>
     <w:p>
@@ -2468,7 +2598,27 @@
           <w:szCs w:val="24"/>
           <w:lang w:val="pl-PL"/>
         </w:rPr>
-        <w:t>Program oblicza kolejno pewną ilość iteracji i w każdej akutalizuje wartość funkcji 2D. Iteracja po kolejnych rzędach odbywa się sekwencyjnie. Natomiast elementy rzędu są dzielone pomiędzy ilość wątków w każdej iteracji.</w:t>
+        <w:t xml:space="preserve">Program oblicza kolejno pewną ilość iteracji i w każdej </w:t>
+      </w:r>
+      <w:proofErr w:type="spellStart"/>
+      <w:r>
+        <w:rPr>
+          <w:rFonts w:eastAsiaTheme="minorEastAsia"/>
+          <w:sz w:val="24"/>
+          <w:szCs w:val="24"/>
+          <w:lang w:val="pl-PL"/>
+        </w:rPr>
+        <w:t>akutalizuje</w:t>
+      </w:r>
+      <w:proofErr w:type="spellEnd"/>
+      <w:r>
+        <w:rPr>
+          <w:rFonts w:eastAsiaTheme="minorEastAsia"/>
+          <w:sz w:val="24"/>
+          <w:szCs w:val="24"/>
+          <w:lang w:val="pl-PL"/>
+        </w:rPr>
+        <w:t xml:space="preserve"> wartość funkcji 2D. Iteracja po kolejnych rzędach odbywa się sekwencyjnie. Natomiast elementy rzędu są dzielone pomiędzy ilość wątków w każdej iteracji.</w:t>
       </w:r>
     </w:p>
     <w:p>
@@ -2504,6 +2654,7 @@
       <w:r>
         <w:rPr>
           <w:rFonts w:eastAsiaTheme="minorEastAsia"/>
+          <w:noProof/>
           <w:sz w:val="24"/>
           <w:szCs w:val="24"/>
           <w:lang w:val="pl-PL"/>
@@ -2524,7 +2675,7 @@
                     <pic:cNvPicPr/>
                   </pic:nvPicPr>
                   <pic:blipFill>
-                    <a:blip r:embed="rId5"/>
+                    <a:blip r:embed="rId7"/>
                     <a:stretch>
                       <a:fillRect/>
                     </a:stretch>
@@ -2562,63 +2713,48 @@
           <w:szCs w:val="24"/>
           <w:lang w:val="pl-PL"/>
         </w:rPr>
-        <w:t>Kod jest dostępny w folderze heat_openmp w ząłączonym pliku.</w:t>
-      </w:r>
-    </w:p>
-    <w:p>
-      <w:pPr>
-        <w:ind w:left="415"/>
-        <w:rPr>
-          <w:rFonts w:eastAsiaTheme="minorEastAsia"/>
-          <w:sz w:val="24"/>
-          <w:szCs w:val="24"/>
-          <w:lang w:val="pl-PL"/>
-        </w:rPr>
-      </w:pPr>
-    </w:p>
-    <w:p>
-      <w:pPr>
-        <w:ind w:left="415"/>
-        <w:rPr>
-          <w:rFonts w:eastAsiaTheme="minorEastAsia"/>
-          <w:sz w:val="24"/>
-          <w:szCs w:val="24"/>
-          <w:lang w:val="pl-PL"/>
-        </w:rPr>
-      </w:pPr>
-    </w:p>
-    <w:p>
-      <w:pPr>
-        <w:ind w:left="415"/>
-        <w:rPr>
-          <w:rFonts w:eastAsiaTheme="minorEastAsia"/>
-          <w:sz w:val="24"/>
-          <w:szCs w:val="24"/>
-          <w:lang w:val="pl-PL"/>
-        </w:rPr>
-      </w:pPr>
-    </w:p>
-    <w:p>
-      <w:pPr>
-        <w:ind w:left="415"/>
-        <w:rPr>
-          <w:rFonts w:eastAsiaTheme="minorEastAsia"/>
-          <w:sz w:val="24"/>
-          <w:szCs w:val="24"/>
-          <w:lang w:val="pl-PL"/>
-        </w:rPr>
-      </w:pPr>
-    </w:p>
-    <w:p>
-      <w:pPr>
-        <w:ind w:left="415"/>
-        <w:rPr>
-          <w:rFonts w:eastAsiaTheme="minorEastAsia"/>
-          <w:sz w:val="24"/>
-          <w:szCs w:val="24"/>
-          <w:lang w:val="pl-PL"/>
-        </w:rPr>
-      </w:pPr>
+        <w:t xml:space="preserve">Kod jest dostępny w folderze </w:t>
+      </w:r>
+      <w:proofErr w:type="spellStart"/>
+      <w:r>
+        <w:rPr>
+          <w:rFonts w:eastAsiaTheme="minorEastAsia"/>
+          <w:sz w:val="24"/>
+          <w:szCs w:val="24"/>
+          <w:lang w:val="pl-PL"/>
+        </w:rPr>
+        <w:t>heat_openmp</w:t>
+      </w:r>
+      <w:proofErr w:type="spellEnd"/>
+      <w:r>
+        <w:rPr>
+          <w:rFonts w:eastAsiaTheme="minorEastAsia"/>
+          <w:sz w:val="24"/>
+          <w:szCs w:val="24"/>
+          <w:lang w:val="pl-PL"/>
+        </w:rPr>
+        <w:t xml:space="preserve"> w </w:t>
+      </w:r>
+      <w:proofErr w:type="spellStart"/>
+      <w:r>
+        <w:rPr>
+          <w:rFonts w:eastAsiaTheme="minorEastAsia"/>
+          <w:sz w:val="24"/>
+          <w:szCs w:val="24"/>
+          <w:lang w:val="pl-PL"/>
+        </w:rPr>
+        <w:t>ząłączonym</w:t>
+      </w:r>
+      <w:proofErr w:type="spellEnd"/>
+      <w:r>
+        <w:rPr>
+          <w:rFonts w:eastAsiaTheme="minorEastAsia"/>
+          <w:sz w:val="24"/>
+          <w:szCs w:val="24"/>
+          <w:lang w:val="pl-PL"/>
+        </w:rPr>
+        <w:t xml:space="preserve"> pliku.</w:t>
+      </w:r>
     </w:p>
     <w:p>
       <w:pPr>
@@ -2641,6 +2777,7 @@
           <w:szCs w:val="32"/>
           <w:lang w:val="pl-PL"/>
         </w:rPr>
+        <w:lastRenderedPageBreak/>
         <w:t>Implementacja MPI</w:t>
       </w:r>
     </w:p>
@@ -2755,6 +2892,7 @@
         </w:rPr>
         <w:t xml:space="preserve">Za pomocą </w:t>
       </w:r>
+      <w:proofErr w:type="spellStart"/>
       <w:r>
         <w:rPr>
           <w:rFonts w:eastAsiaTheme="minorEastAsia"/>
@@ -2764,16 +2902,39 @@
           <w:szCs w:val="24"/>
           <w:lang w:val="pl-PL"/>
         </w:rPr>
-        <w:t xml:space="preserve">Gather </w:t>
-      </w:r>
-      <w:r>
-        <w:rPr>
-          <w:rFonts w:eastAsiaTheme="minorEastAsia"/>
-          <w:sz w:val="24"/>
-          <w:szCs w:val="24"/>
-          <w:lang w:val="pl-PL"/>
-        </w:rPr>
-        <w:t xml:space="preserve">root zbiera części obrazu poza górną i dolną krawędzią, które nie są obliczane. </w:t>
+        <w:t>Gather</w:t>
+      </w:r>
+      <w:proofErr w:type="spellEnd"/>
+      <w:r>
+        <w:rPr>
+          <w:rFonts w:eastAsiaTheme="minorEastAsia"/>
+          <w:i/>
+          <w:iCs/>
+          <w:sz w:val="24"/>
+          <w:szCs w:val="24"/>
+          <w:lang w:val="pl-PL"/>
+        </w:rPr>
+        <w:t xml:space="preserve"> </w:t>
+      </w:r>
+      <w:proofErr w:type="spellStart"/>
+      <w:r>
+        <w:rPr>
+          <w:rFonts w:eastAsiaTheme="minorEastAsia"/>
+          <w:sz w:val="24"/>
+          <w:szCs w:val="24"/>
+          <w:lang w:val="pl-PL"/>
+        </w:rPr>
+        <w:t>root</w:t>
+      </w:r>
+      <w:proofErr w:type="spellEnd"/>
+      <w:r>
+        <w:rPr>
+          <w:rFonts w:eastAsiaTheme="minorEastAsia"/>
+          <w:sz w:val="24"/>
+          <w:szCs w:val="24"/>
+          <w:lang w:val="pl-PL"/>
+        </w:rPr>
+        <w:t xml:space="preserve"> zbiera części obrazu poza górną i dolną krawędzią, które nie są obliczane. </w:t>
       </w:r>
     </w:p>
     <w:p>
@@ -2868,6 +3029,7 @@
       <w:r>
         <w:rPr>
           <w:rFonts w:eastAsiaTheme="minorEastAsia"/>
+          <w:noProof/>
           <w:sz w:val="24"/>
           <w:szCs w:val="24"/>
           <w:lang w:val="pl-PL"/>
@@ -2877,372 +3039,6 @@
             <wp:extent cx="5058406" cy="3136900"/>
             <wp:effectExtent l="0" t="0" r="9525" b="6350"/>
             <wp:docPr id="4" name="Obraz 4"/>
-            <wp:cNvGraphicFramePr>
-              <a:graphicFrameLocks xmlns:a="http://schemas.openxmlformats.org/drawingml/2006/main" noChangeAspect="1"/>
-            </wp:cNvGraphicFramePr>
-            <a:graphic xmlns:a="http://schemas.openxmlformats.org/drawingml/2006/main">
-              <a:graphicData uri="http://schemas.openxmlformats.org/drawingml/2006/picture">
-                <pic:pic xmlns:pic="http://schemas.openxmlformats.org/drawingml/2006/picture">
-                  <pic:nvPicPr>
-                    <pic:cNvPr id="1" name=""/>
-                    <pic:cNvPicPr/>
-                  </pic:nvPicPr>
-                  <pic:blipFill>
-                    <a:blip r:embed="rId6"/>
-                    <a:stretch>
-                      <a:fillRect/>
-                    </a:stretch>
-                  </pic:blipFill>
-                  <pic:spPr>
-                    <a:xfrm>
-                      <a:off x="0" y="0"/>
-                      <a:ext cx="5066739" cy="3142068"/>
-                    </a:xfrm>
-                    <a:prstGeom prst="rect">
-                      <a:avLst/>
-                    </a:prstGeom>
-                  </pic:spPr>
-                </pic:pic>
-              </a:graphicData>
-            </a:graphic>
-          </wp:inline>
-        </w:drawing>
-      </w:r>
-    </w:p>
-    <w:p>
-      <w:pPr>
-        <w:ind w:left="360"/>
-        <w:rPr>
-          <w:rFonts w:eastAsiaTheme="minorEastAsia"/>
-          <w:sz w:val="24"/>
-          <w:szCs w:val="24"/>
-          <w:lang w:val="pl-PL"/>
-        </w:rPr>
-      </w:pPr>
-      <w:r>
-        <w:rPr>
-          <w:rFonts w:eastAsiaTheme="minorEastAsia"/>
-          <w:sz w:val="24"/>
-          <w:szCs w:val="24"/>
-          <w:lang w:val="pl-PL"/>
-        </w:rPr>
-        <w:t>Kod jest dostępny w folderze heat_mpi.c.</w:t>
-      </w:r>
-    </w:p>
-    <w:p>
-      <w:pPr>
-        <w:ind w:left="360"/>
-        <w:rPr>
-          <w:rFonts w:eastAsiaTheme="minorEastAsia"/>
-          <w:sz w:val="24"/>
-          <w:szCs w:val="24"/>
-          <w:lang w:val="pl-PL"/>
-        </w:rPr>
-      </w:pPr>
-    </w:p>
-    <w:p>
-      <w:pPr>
-        <w:ind w:left="415"/>
-        <w:rPr>
-          <w:rFonts w:eastAsiaTheme="minorEastAsia"/>
-          <w:sz w:val="24"/>
-          <w:szCs w:val="24"/>
-          <w:lang w:val="pl-PL"/>
-        </w:rPr>
-      </w:pPr>
-    </w:p>
-    <w:p>
-      <w:pPr>
-        <w:pStyle w:val="Akapitzlist"/>
-        <w:numPr>
-          <w:ilvl w:val="0"/>
-          <w:numId w:val="1"/>
-        </w:numPr>
-        <w:rPr>
-          <w:rFonts w:eastAsiaTheme="minorEastAsia"/>
-          <w:sz w:val="32"/>
-          <w:szCs w:val="32"/>
-          <w:lang w:val="pl-PL"/>
-        </w:rPr>
-      </w:pPr>
-      <w:r>
-        <w:rPr>
-          <w:rFonts w:eastAsiaTheme="minorEastAsia"/>
-          <w:sz w:val="32"/>
-          <w:szCs w:val="32"/>
-          <w:lang w:val="pl-PL"/>
-        </w:rPr>
-        <w:t>Implementacja CUDA</w:t>
-      </w:r>
-    </w:p>
-    <w:p>
-      <w:pPr>
-        <w:pStyle w:val="Akapitzlist"/>
-        <w:numPr>
-          <w:ilvl w:val="0"/>
-          <w:numId w:val="1"/>
-        </w:numPr>
-        <w:rPr>
-          <w:rFonts w:eastAsiaTheme="minorEastAsia"/>
-          <w:sz w:val="32"/>
-          <w:szCs w:val="32"/>
-          <w:lang w:val="pl-PL"/>
-        </w:rPr>
-      </w:pPr>
-      <w:r>
-        <w:rPr>
-          <w:rFonts w:eastAsiaTheme="minorEastAsia"/>
-          <w:sz w:val="32"/>
-          <w:szCs w:val="32"/>
-          <w:lang w:val="pl-PL"/>
-        </w:rPr>
-        <w:t>Format wejścia wyjścia</w:t>
-      </w:r>
-    </w:p>
-    <w:p>
-      <w:pPr>
-        <w:ind w:left="360"/>
-        <w:rPr>
-          <w:rFonts w:eastAsiaTheme="minorEastAsia"/>
-          <w:sz w:val="24"/>
-          <w:szCs w:val="24"/>
-          <w:lang w:val="pl-PL"/>
-        </w:rPr>
-      </w:pPr>
-      <w:r>
-        <w:rPr>
-          <w:rFonts w:eastAsiaTheme="minorEastAsia"/>
-          <w:sz w:val="24"/>
-          <w:szCs w:val="24"/>
-          <w:lang w:val="pl-PL"/>
-        </w:rPr>
-        <w:t>Warunki początkowe i rozmiar obrazu ustawiane są makrami w programie. Możliwe jest wybranie temperatury poszczególnych krawędzi i pozostałej części obrazu (np. górna krawędź 100, pozostałe krawędzie 0, reszta elementów 0).</w:t>
-      </w:r>
-    </w:p>
-    <w:p>
-      <w:pPr>
-        <w:ind w:left="360"/>
-        <w:rPr>
-          <w:rFonts w:eastAsiaTheme="minorEastAsia"/>
-          <w:sz w:val="24"/>
-          <w:szCs w:val="24"/>
-          <w:lang w:val="pl-PL"/>
-        </w:rPr>
-      </w:pPr>
-      <w:r>
-        <w:rPr>
-          <w:rFonts w:eastAsiaTheme="minorEastAsia"/>
-          <w:sz w:val="24"/>
-          <w:szCs w:val="24"/>
-          <w:lang w:val="pl-PL"/>
-        </w:rPr>
-        <w:t xml:space="preserve">Wyjście programu jest podawane w postaci </w:t>
-      </w:r>
-      <w:r>
-        <w:rPr>
-          <w:rFonts w:eastAsiaTheme="minorEastAsia"/>
-          <w:sz w:val="24"/>
-          <w:szCs w:val="24"/>
-          <w:lang w:val="pl-PL"/>
-        </w:rPr>
-        <w:t>tablicy kompatybilnej z np.array w Pytonie. Możliwe jest obejrzenie wyników za pomocą matplotlib używając skryptu show.py.</w:t>
-      </w:r>
-    </w:p>
-    <w:p>
-      <w:pPr>
-        <w:ind w:left="360"/>
-        <w:rPr>
-          <w:rFonts w:eastAsiaTheme="minorEastAsia"/>
-          <w:sz w:val="24"/>
-          <w:szCs w:val="24"/>
-          <w:lang w:val="pl-PL"/>
-        </w:rPr>
-      </w:pPr>
-      <w:r>
-        <w:rPr>
-          <w:rFonts w:eastAsiaTheme="minorEastAsia"/>
-          <w:sz w:val="24"/>
-          <w:szCs w:val="24"/>
-          <w:lang w:val="pl-PL"/>
-        </w:rPr>
-        <w:t>Przykładow</w:t>
-      </w:r>
-      <w:r>
-        <w:rPr>
-          <w:rFonts w:eastAsiaTheme="minorEastAsia"/>
-          <w:sz w:val="24"/>
-          <w:szCs w:val="24"/>
-          <w:lang w:val="pl-PL"/>
-        </w:rPr>
-        <w:t>y</w:t>
-      </w:r>
-      <w:r>
-        <w:rPr>
-          <w:rFonts w:eastAsiaTheme="minorEastAsia"/>
-          <w:sz w:val="24"/>
-          <w:szCs w:val="24"/>
-          <w:lang w:val="pl-PL"/>
-        </w:rPr>
-        <w:t xml:space="preserve"> uzyskan</w:t>
-      </w:r>
-      <w:r>
-        <w:rPr>
-          <w:rFonts w:eastAsiaTheme="minorEastAsia"/>
-          <w:sz w:val="24"/>
-          <w:szCs w:val="24"/>
-          <w:lang w:val="pl-PL"/>
-        </w:rPr>
-        <w:t>y</w:t>
-      </w:r>
-      <w:r>
-        <w:rPr>
-          <w:rFonts w:eastAsiaTheme="minorEastAsia"/>
-          <w:sz w:val="24"/>
-          <w:szCs w:val="24"/>
-          <w:lang w:val="pl-PL"/>
-        </w:rPr>
-        <w:t xml:space="preserve"> obrazy.</w:t>
-      </w:r>
-    </w:p>
-    <w:p>
-      <w:pPr>
-        <w:ind w:firstLine="360"/>
-        <w:rPr>
-          <w:rFonts w:eastAsiaTheme="minorEastAsia"/>
-          <w:b/>
-          <w:bCs/>
-          <w:sz w:val="24"/>
-          <w:szCs w:val="24"/>
-          <w:lang w:val="pl-PL"/>
-        </w:rPr>
-      </w:pPr>
-      <w:r>
-        <w:rPr>
-          <w:rFonts w:eastAsiaTheme="minorEastAsia"/>
-          <w:b/>
-          <w:bCs/>
-          <w:sz w:val="24"/>
-          <w:szCs w:val="24"/>
-          <w:lang w:val="pl-PL"/>
-        </w:rPr>
-        <w:t xml:space="preserve">Warunki początkowe: Brzegi </w:t>
-      </w:r>
-      <w:r>
-        <w:rPr>
-          <w:rFonts w:eastAsiaTheme="minorEastAsia"/>
-          <w:b/>
-          <w:bCs/>
-          <w:sz w:val="24"/>
-          <w:szCs w:val="24"/>
-          <w:lang w:val="pl-PL"/>
-        </w:rPr>
-        <w:t>0</w:t>
-      </w:r>
-      <w:r>
-        <w:rPr>
-          <w:rFonts w:eastAsiaTheme="minorEastAsia"/>
-          <w:b/>
-          <w:bCs/>
-          <w:sz w:val="24"/>
-          <w:szCs w:val="24"/>
-          <w:lang w:val="pl-PL"/>
-        </w:rPr>
-        <w:t xml:space="preserve">, reszta obrazu </w:t>
-      </w:r>
-      <w:r>
-        <w:rPr>
-          <w:rFonts w:eastAsiaTheme="minorEastAsia"/>
-          <w:b/>
-          <w:bCs/>
-          <w:sz w:val="24"/>
-          <w:szCs w:val="24"/>
-          <w:lang w:val="pl-PL"/>
-        </w:rPr>
-        <w:t>nagrzana do 100</w:t>
-      </w:r>
-      <w:r>
-        <w:rPr>
-          <w:rFonts w:eastAsiaTheme="minorEastAsia"/>
-          <w:b/>
-          <w:bCs/>
-          <w:sz w:val="24"/>
-          <w:szCs w:val="24"/>
-          <w:lang w:val="pl-PL"/>
-        </w:rPr>
-        <w:t>.</w:t>
-      </w:r>
-    </w:p>
-    <w:p>
-      <w:pPr>
-        <w:ind w:left="360"/>
-        <w:rPr>
-          <w:rFonts w:eastAsiaTheme="minorEastAsia"/>
-          <w:b/>
-          <w:bCs/>
-          <w:sz w:val="24"/>
-          <w:szCs w:val="24"/>
-          <w:lang w:val="pl-PL"/>
-        </w:rPr>
-      </w:pPr>
-      <w:r>
-        <w:rPr>
-          <w:rFonts w:eastAsiaTheme="minorEastAsia"/>
-          <w:b/>
-          <w:bCs/>
-          <w:sz w:val="24"/>
-          <w:szCs w:val="24"/>
-          <w:lang w:val="pl-PL"/>
-        </w:rPr>
-        <w:drawing>
-          <wp:inline distT="0" distB="0" distL="0" distR="0" wp14:anchorId="6945167B" wp14:editId="4962AFE6">
-            <wp:extent cx="1801800" cy="1981200"/>
-            <wp:effectExtent l="0" t="0" r="8255" b="0"/>
-            <wp:docPr id="7" name="Obraz 7"/>
-            <wp:cNvGraphicFramePr>
-              <a:graphicFrameLocks xmlns:a="http://schemas.openxmlformats.org/drawingml/2006/main" noChangeAspect="1"/>
-            </wp:cNvGraphicFramePr>
-            <a:graphic xmlns:a="http://schemas.openxmlformats.org/drawingml/2006/main">
-              <a:graphicData uri="http://schemas.openxmlformats.org/drawingml/2006/picture">
-                <pic:pic xmlns:pic="http://schemas.openxmlformats.org/drawingml/2006/picture">
-                  <pic:nvPicPr>
-                    <pic:cNvPr id="1" name=""/>
-                    <pic:cNvPicPr/>
-                  </pic:nvPicPr>
-                  <pic:blipFill>
-                    <a:blip r:embed="rId7"/>
-                    <a:stretch>
-                      <a:fillRect/>
-                    </a:stretch>
-                  </pic:blipFill>
-                  <pic:spPr>
-                    <a:xfrm>
-                      <a:off x="0" y="0"/>
-                      <a:ext cx="1807127" cy="1987057"/>
-                    </a:xfrm>
-                    <a:prstGeom prst="rect">
-                      <a:avLst/>
-                    </a:prstGeom>
-                  </pic:spPr>
-                </pic:pic>
-              </a:graphicData>
-            </a:graphic>
-          </wp:inline>
-        </w:drawing>
-      </w:r>
-      <w:r>
-        <w:rPr>
-          <w:rFonts w:eastAsiaTheme="minorEastAsia"/>
-          <w:b/>
-          <w:bCs/>
-          <w:sz w:val="24"/>
-          <w:szCs w:val="24"/>
-          <w:lang w:val="pl-PL"/>
-        </w:rPr>
-        <w:drawing>
-          <wp:inline distT="0" distB="0" distL="0" distR="0" wp14:anchorId="12BC098A" wp14:editId="254DAAC1">
-            <wp:extent cx="1761300" cy="1962150"/>
-            <wp:effectExtent l="0" t="0" r="0" b="0"/>
-            <wp:docPr id="10" name="Obraz 10"/>
             <wp:cNvGraphicFramePr>
               <a:graphicFrameLocks xmlns:a="http://schemas.openxmlformats.org/drawingml/2006/main" noChangeAspect="1"/>
             </wp:cNvGraphicFramePr>
@@ -3262,7 +3058,7 @@
                   <pic:spPr>
                     <a:xfrm>
                       <a:off x="0" y="0"/>
-                      <a:ext cx="1765257" cy="1966558"/>
+                      <a:ext cx="5066739" cy="3142068"/>
                     </a:xfrm>
                     <a:prstGeom prst="rect">
                       <a:avLst/>
@@ -3288,17 +3084,222 @@
       <w:r>
         <w:rPr>
           <w:rFonts w:eastAsiaTheme="minorEastAsia"/>
-          <w:b/>
-          <w:bCs/>
+          <w:sz w:val="24"/>
+          <w:szCs w:val="24"/>
+          <w:lang w:val="pl-PL"/>
+        </w:rPr>
+        <w:t xml:space="preserve">Kod jest dostępny w folderze </w:t>
+      </w:r>
+      <w:proofErr w:type="spellStart"/>
+      <w:r>
+        <w:rPr>
+          <w:rFonts w:eastAsiaTheme="minorEastAsia"/>
+          <w:sz w:val="24"/>
+          <w:szCs w:val="24"/>
+          <w:lang w:val="pl-PL"/>
+        </w:rPr>
+        <w:t>heat_mpi.c</w:t>
+      </w:r>
+      <w:proofErr w:type="spellEnd"/>
+      <w:r>
+        <w:rPr>
+          <w:rFonts w:eastAsiaTheme="minorEastAsia"/>
+          <w:sz w:val="24"/>
+          <w:szCs w:val="24"/>
+          <w:lang w:val="pl-PL"/>
+        </w:rPr>
+        <w:t>.</w:t>
+      </w:r>
+    </w:p>
+    <w:p>
+      <w:pPr>
+        <w:rPr>
+          <w:rFonts w:eastAsiaTheme="minorEastAsia"/>
+          <w:sz w:val="24"/>
+          <w:szCs w:val="24"/>
+          <w:lang w:val="pl-PL"/>
+        </w:rPr>
+      </w:pPr>
+    </w:p>
+    <w:p>
+      <w:pPr>
+        <w:pStyle w:val="Akapitzlist"/>
+        <w:numPr>
+          <w:ilvl w:val="0"/>
+          <w:numId w:val="1"/>
+        </w:numPr>
+        <w:rPr>
+          <w:rFonts w:eastAsiaTheme="minorEastAsia"/>
+          <w:sz w:val="32"/>
+          <w:szCs w:val="32"/>
+          <w:lang w:val="pl-PL"/>
+        </w:rPr>
+      </w:pPr>
+      <w:r>
+        <w:rPr>
+          <w:rFonts w:eastAsiaTheme="minorEastAsia"/>
+          <w:sz w:val="32"/>
+          <w:szCs w:val="32"/>
+          <w:lang w:val="pl-PL"/>
+        </w:rPr>
+        <w:t>Implementacja CUDA</w:t>
+      </w:r>
+    </w:p>
+    <w:p>
+      <w:pPr>
+        <w:ind w:left="360"/>
+        <w:rPr>
+          <w:rFonts w:eastAsiaTheme="minorEastAsia"/>
+          <w:sz w:val="24"/>
+          <w:szCs w:val="24"/>
+          <w:lang w:val="pl-PL"/>
+        </w:rPr>
+      </w:pPr>
+      <w:r>
+        <w:rPr>
+          <w:rFonts w:eastAsiaTheme="minorEastAsia"/>
+          <w:sz w:val="24"/>
+          <w:szCs w:val="24"/>
+          <w:lang w:val="pl-PL"/>
+        </w:rPr>
+        <w:t>Implementacja</w:t>
+      </w:r>
+      <w:r>
+        <w:rPr>
+          <w:rFonts w:eastAsiaTheme="minorEastAsia"/>
+          <w:sz w:val="24"/>
+          <w:szCs w:val="24"/>
+          <w:lang w:val="pl-PL"/>
+        </w:rPr>
+        <w:t xml:space="preserve"> równania</w:t>
+      </w:r>
+      <w:r>
+        <w:rPr>
+          <w:rFonts w:eastAsiaTheme="minorEastAsia"/>
+          <w:sz w:val="24"/>
+          <w:szCs w:val="24"/>
+          <w:lang w:val="pl-PL"/>
+        </w:rPr>
+        <w:t xml:space="preserve"> </w:t>
+      </w:r>
+      <w:r>
+        <w:rPr>
+          <w:rFonts w:eastAsiaTheme="minorEastAsia"/>
+          <w:sz w:val="24"/>
+          <w:szCs w:val="24"/>
+          <w:lang w:val="pl-PL"/>
+        </w:rPr>
+        <w:t xml:space="preserve">w </w:t>
+      </w:r>
+      <w:r>
+        <w:rPr>
+          <w:rFonts w:eastAsiaTheme="minorEastAsia"/>
+          <w:sz w:val="24"/>
+          <w:szCs w:val="24"/>
+          <w:lang w:val="pl-PL"/>
+        </w:rPr>
+        <w:t>CUDA</w:t>
+      </w:r>
+      <w:r>
+        <w:rPr>
+          <w:rFonts w:eastAsiaTheme="minorEastAsia"/>
+          <w:sz w:val="24"/>
+          <w:szCs w:val="24"/>
+          <w:lang w:val="pl-PL"/>
+        </w:rPr>
+        <w:t xml:space="preserve"> przygotowana została w trzech wersjach, które różnią się metodami zarządzania pamięcią. </w:t>
+      </w:r>
+      <w:r>
+        <w:rPr>
+          <w:rFonts w:eastAsiaTheme="minorEastAsia"/>
+          <w:sz w:val="24"/>
+          <w:szCs w:val="24"/>
+          <w:lang w:val="pl-PL"/>
+        </w:rPr>
+        <w:t xml:space="preserve">We wszystkich wersjach przyjęto taką samą konfigurację </w:t>
+      </w:r>
+      <w:proofErr w:type="spellStart"/>
+      <w:r>
+        <w:rPr>
+          <w:rFonts w:eastAsiaTheme="minorEastAsia"/>
+          <w:sz w:val="24"/>
+          <w:szCs w:val="24"/>
+          <w:lang w:val="pl-PL"/>
+        </w:rPr>
+        <w:t>kernela</w:t>
+      </w:r>
+      <w:proofErr w:type="spellEnd"/>
+      <w:r>
+        <w:rPr>
+          <w:rFonts w:eastAsiaTheme="minorEastAsia"/>
+          <w:sz w:val="24"/>
+          <w:szCs w:val="24"/>
+          <w:lang w:val="pl-PL"/>
+        </w:rPr>
+        <w:t xml:space="preserve"> tj. dwuwymiarowa siatka mapowana jest na dwuwymiarowe bloki wątków tak, by sąsiednie wątki trafiały na sąsiednie elementy siatki.</w:t>
+      </w:r>
+      <w:r>
+        <w:rPr>
+          <w:rFonts w:eastAsiaTheme="minorEastAsia"/>
+          <w:sz w:val="24"/>
+          <w:szCs w:val="24"/>
+          <w:lang w:val="pl-PL"/>
+        </w:rPr>
+        <w:t xml:space="preserve"> Przy pomocy dyrektywy #define </w:t>
+      </w:r>
+      <w:r>
+        <w:rPr>
+          <w:rFonts w:eastAsiaTheme="minorEastAsia"/>
+          <w:sz w:val="24"/>
+          <w:szCs w:val="24"/>
+          <w:lang w:val="pl-PL"/>
+        </w:rPr>
+        <w:lastRenderedPageBreak/>
+        <w:t>definiowany jest rozmiar pojedynczego bloku (liczba wątków w każdym z kierunków). Następnie, w zależności od rozmiaru siatki obliczana jest ilość bloków.</w:t>
+      </w:r>
+    </w:p>
+    <w:p>
+      <w:pPr>
+        <w:ind w:left="360"/>
+        <w:rPr>
+          <w:rFonts w:eastAsiaTheme="minorEastAsia"/>
+          <w:sz w:val="24"/>
+          <w:szCs w:val="24"/>
+          <w:lang w:val="pl-PL"/>
+        </w:rPr>
+      </w:pPr>
+      <w:r>
+        <w:rPr>
+          <w:rFonts w:eastAsiaTheme="minorEastAsia"/>
+          <w:sz w:val="24"/>
+          <w:szCs w:val="24"/>
+          <w:lang w:val="pl-PL"/>
+        </w:rPr>
+        <w:t>Na poniższym rysunku przedstawiony został sposób indeksowania wątków (w naszej implementacji indeks wątku odpowiada indeksowi elementu na dwuwymiarowej siatce danych).</w:t>
+      </w:r>
+    </w:p>
+    <w:p>
+      <w:pPr>
+        <w:jc w:val="center"/>
+        <w:rPr>
+          <w:rFonts w:eastAsiaTheme="minorEastAsia"/>
+          <w:sz w:val="24"/>
+          <w:szCs w:val="24"/>
+          <w:lang w:val="pl-PL"/>
+        </w:rPr>
+      </w:pPr>
+      <w:r>
+        <w:rPr>
+          <w:rFonts w:eastAsiaTheme="minorEastAsia"/>
           <w:sz w:val="24"/>
           <w:szCs w:val="24"/>
           <w:lang w:val="pl-PL"/>
         </w:rPr>
         <w:drawing>
-          <wp:inline distT="0" distB="0" distL="0" distR="0" wp14:anchorId="757476CE" wp14:editId="45851083">
-            <wp:extent cx="1765349" cy="1981200"/>
-            <wp:effectExtent l="0" t="0" r="6350" b="0"/>
-            <wp:docPr id="5" name="Obraz 5"/>
+          <wp:inline distT="0" distB="0" distL="0" distR="0" wp14:anchorId="272311C2" wp14:editId="076CFD4C">
+            <wp:extent cx="4829175" cy="3555394"/>
+            <wp:effectExtent l="0" t="0" r="0" b="6985"/>
+            <wp:docPr id="2" name="Obraz 2"/>
             <wp:cNvGraphicFramePr>
               <a:graphicFrameLocks xmlns:a="http://schemas.openxmlformats.org/drawingml/2006/main" noChangeAspect="1"/>
             </wp:cNvGraphicFramePr>
@@ -3318,7 +3319,7 @@
                   <pic:spPr>
                     <a:xfrm>
                       <a:off x="0" y="0"/>
-                      <a:ext cx="1774252" cy="1991192"/>
+                      <a:ext cx="4833395" cy="3558501"/>
                     </a:xfrm>
                     <a:prstGeom prst="rect">
                       <a:avLst/>
@@ -3330,7 +3331,58 @@
           </wp:inline>
         </w:drawing>
       </w:r>
-      <w:r>
+    </w:p>
+    <w:p>
+      <w:pPr>
+        <w:jc w:val="center"/>
+        <w:rPr>
+          <w:rFonts w:eastAsiaTheme="minorEastAsia"/>
+          <w:i/>
+          <w:iCs/>
+          <w:sz w:val="20"/>
+          <w:szCs w:val="20"/>
+          <w:lang w:val="pl-PL"/>
+        </w:rPr>
+      </w:pPr>
+      <w:r>
+        <w:rPr>
+          <w:rFonts w:eastAsiaTheme="minorEastAsia"/>
+          <w:i/>
+          <w:iCs/>
+          <w:sz w:val="20"/>
+          <w:szCs w:val="20"/>
+          <w:lang w:val="pl-PL"/>
+        </w:rPr>
+        <w:t>https://kdm.icm.edu.pl/Tutorials/GPU-intro/introduction.en/</w:t>
+      </w:r>
+    </w:p>
+    <w:p>
+      <w:pPr>
+        <w:ind w:left="360"/>
+        <w:rPr>
+          <w:rFonts w:eastAsiaTheme="minorEastAsia"/>
+          <w:sz w:val="24"/>
+          <w:szCs w:val="24"/>
+          <w:lang w:val="pl-PL"/>
+        </w:rPr>
+      </w:pPr>
+      <w:r>
+        <w:rPr>
+          <w:rFonts w:eastAsiaTheme="minorEastAsia"/>
+          <w:sz w:val="24"/>
+          <w:szCs w:val="24"/>
+          <w:lang w:val="pl-PL"/>
+        </w:rPr>
+        <w:t>Opis poszczególnych wersji:</w:t>
+      </w:r>
+    </w:p>
+    <w:p>
+      <w:pPr>
+        <w:pStyle w:val="Akapitzlist"/>
+        <w:numPr>
+          <w:ilvl w:val="0"/>
+          <w:numId w:val="6"/>
+        </w:numPr>
         <w:rPr>
           <w:rFonts w:eastAsiaTheme="minorEastAsia"/>
           <w:b/>
@@ -3339,11 +3391,616 @@
           <w:szCs w:val="24"/>
           <w:lang w:val="pl-PL"/>
         </w:rPr>
+      </w:pPr>
+      <w:r>
+        <w:rPr>
+          <w:rFonts w:eastAsiaTheme="minorEastAsia"/>
+          <w:b/>
+          <w:bCs/>
+          <w:sz w:val="24"/>
+          <w:szCs w:val="24"/>
+          <w:lang w:val="pl-PL"/>
+        </w:rPr>
+        <w:t>h</w:t>
+      </w:r>
+      <w:r>
+        <w:rPr>
+          <w:rFonts w:eastAsiaTheme="minorEastAsia"/>
+          <w:b/>
+          <w:bCs/>
+          <w:sz w:val="24"/>
+          <w:szCs w:val="24"/>
+          <w:lang w:val="pl-PL"/>
+        </w:rPr>
+        <w:t>eat_gpu.cu</w:t>
+      </w:r>
+    </w:p>
+    <w:p>
+      <w:pPr>
+        <w:ind w:left="720"/>
+        <w:rPr>
+          <w:rFonts w:eastAsiaTheme="minorEastAsia"/>
+          <w:sz w:val="24"/>
+          <w:szCs w:val="24"/>
+          <w:lang w:val="pl-PL"/>
+        </w:rPr>
+      </w:pPr>
+      <w:r>
+        <w:rPr>
+          <w:rFonts w:eastAsiaTheme="minorEastAsia"/>
+          <w:sz w:val="24"/>
+          <w:szCs w:val="24"/>
+          <w:lang w:val="pl-PL"/>
+        </w:rPr>
+        <w:t xml:space="preserve">W podstawowej wersji, z każdą iteracją pętli głównej, dane kopiowane są </w:t>
+      </w:r>
+      <w:r>
+        <w:rPr>
+          <w:rFonts w:eastAsiaTheme="minorEastAsia"/>
+          <w:sz w:val="24"/>
+          <w:szCs w:val="24"/>
+          <w:lang w:val="pl-PL"/>
+        </w:rPr>
+        <w:t xml:space="preserve">najpierw z hosta </w:t>
+      </w:r>
+      <w:r>
+        <w:rPr>
+          <w:rFonts w:eastAsiaTheme="minorEastAsia"/>
+          <w:sz w:val="24"/>
+          <w:szCs w:val="24"/>
+          <w:lang w:val="pl-PL"/>
+        </w:rPr>
+        <w:t>do GPU</w:t>
+      </w:r>
+      <w:r>
+        <w:rPr>
+          <w:rFonts w:eastAsiaTheme="minorEastAsia"/>
+          <w:sz w:val="24"/>
+          <w:szCs w:val="24"/>
+          <w:lang w:val="pl-PL"/>
+        </w:rPr>
+        <w:t xml:space="preserve"> (</w:t>
+      </w:r>
+      <w:proofErr w:type="spellStart"/>
+      <w:r>
+        <w:rPr>
+          <w:rFonts w:eastAsiaTheme="minorEastAsia"/>
+          <w:i/>
+          <w:iCs/>
+          <w:sz w:val="24"/>
+          <w:szCs w:val="24"/>
+          <w:lang w:val="pl-PL"/>
+        </w:rPr>
+        <w:t>cudaMemcpyHostToDevice</w:t>
+      </w:r>
+      <w:proofErr w:type="spellEnd"/>
+      <w:r>
+        <w:rPr>
+          <w:rFonts w:eastAsiaTheme="minorEastAsia"/>
+          <w:sz w:val="24"/>
+          <w:szCs w:val="24"/>
+          <w:lang w:val="pl-PL"/>
+        </w:rPr>
+        <w:t xml:space="preserve">) </w:t>
+      </w:r>
+      <w:r>
+        <w:rPr>
+          <w:rFonts w:eastAsiaTheme="minorEastAsia"/>
+          <w:sz w:val="24"/>
+          <w:szCs w:val="24"/>
+          <w:lang w:val="pl-PL"/>
+        </w:rPr>
+        <w:t>.</w:t>
+      </w:r>
+      <w:r>
+        <w:rPr>
+          <w:rFonts w:eastAsiaTheme="minorEastAsia"/>
+          <w:sz w:val="24"/>
+          <w:szCs w:val="24"/>
+          <w:lang w:val="pl-PL"/>
+        </w:rPr>
+        <w:t xml:space="preserve"> Następnie, tworzony jest </w:t>
+      </w:r>
+      <w:proofErr w:type="spellStart"/>
+      <w:r>
+        <w:rPr>
+          <w:rFonts w:eastAsiaTheme="minorEastAsia"/>
+          <w:sz w:val="24"/>
+          <w:szCs w:val="24"/>
+          <w:lang w:val="pl-PL"/>
+        </w:rPr>
+        <w:t>kernel</w:t>
+      </w:r>
+      <w:proofErr w:type="spellEnd"/>
+      <w:r>
+        <w:rPr>
+          <w:rFonts w:eastAsiaTheme="minorEastAsia"/>
+          <w:sz w:val="24"/>
+          <w:szCs w:val="24"/>
+          <w:lang w:val="pl-PL"/>
+        </w:rPr>
+        <w:t xml:space="preserve">, w którym każdy z wątków wykonuje obliczenia dla odpowiadającego sobie elementu. Indeksy elementów siatki wyznaczane są w oparciu o identyfikatory wątków oraz bloków. Po wykonaniu kodu </w:t>
+      </w:r>
+      <w:proofErr w:type="spellStart"/>
+      <w:r>
+        <w:rPr>
+          <w:rFonts w:eastAsiaTheme="minorEastAsia"/>
+          <w:sz w:val="24"/>
+          <w:szCs w:val="24"/>
+          <w:lang w:val="pl-PL"/>
+        </w:rPr>
+        <w:t>kernela</w:t>
+      </w:r>
+      <w:proofErr w:type="spellEnd"/>
+      <w:r>
+        <w:rPr>
+          <w:rFonts w:eastAsiaTheme="minorEastAsia"/>
+          <w:sz w:val="24"/>
+          <w:szCs w:val="24"/>
+          <w:lang w:val="pl-PL"/>
+        </w:rPr>
+        <w:t>, dane kopiowane są z powrotem do pamięci hosta (</w:t>
+      </w:r>
+      <w:proofErr w:type="spellStart"/>
+      <w:r>
+        <w:rPr>
+          <w:rFonts w:eastAsiaTheme="minorEastAsia"/>
+          <w:i/>
+          <w:iCs/>
+          <w:sz w:val="24"/>
+          <w:szCs w:val="24"/>
+          <w:lang w:val="pl-PL"/>
+        </w:rPr>
+        <w:t>cudaMemcpyDeviceToHost</w:t>
+      </w:r>
+      <w:proofErr w:type="spellEnd"/>
+      <w:r>
+        <w:rPr>
+          <w:rFonts w:eastAsiaTheme="minorEastAsia"/>
+          <w:sz w:val="24"/>
+          <w:szCs w:val="24"/>
+          <w:lang w:val="pl-PL"/>
+        </w:rPr>
+        <w:t>).</w:t>
+      </w:r>
+      <w:r>
+        <w:rPr>
+          <w:rFonts w:eastAsiaTheme="minorEastAsia"/>
+          <w:sz w:val="24"/>
+          <w:szCs w:val="24"/>
+          <w:lang w:val="pl-PL"/>
+        </w:rPr>
+        <w:t xml:space="preserve"> Przed kolejną iteracją zamieniane są wskaźniki do </w:t>
+      </w:r>
+      <w:r>
+        <w:rPr>
+          <w:rFonts w:eastAsiaTheme="minorEastAsia"/>
+          <w:sz w:val="24"/>
+          <w:szCs w:val="24"/>
+          <w:lang w:val="pl-PL"/>
+        </w:rPr>
+        <w:t>zestawów danych.</w:t>
+      </w:r>
+    </w:p>
+    <w:p>
+      <w:pPr>
+        <w:pStyle w:val="Akapitzlist"/>
+        <w:numPr>
+          <w:ilvl w:val="0"/>
+          <w:numId w:val="6"/>
+        </w:numPr>
+        <w:rPr>
+          <w:rFonts w:eastAsiaTheme="minorEastAsia"/>
+          <w:b/>
+          <w:bCs/>
+          <w:sz w:val="24"/>
+          <w:szCs w:val="24"/>
+          <w:lang w:val="pl-PL"/>
+        </w:rPr>
+      </w:pPr>
+      <w:r>
+        <w:rPr>
+          <w:rFonts w:eastAsiaTheme="minorEastAsia"/>
+          <w:b/>
+          <w:bCs/>
+          <w:sz w:val="24"/>
+          <w:szCs w:val="24"/>
+          <w:lang w:val="pl-PL"/>
+        </w:rPr>
+        <w:t>h</w:t>
+      </w:r>
+      <w:r>
+        <w:rPr>
+          <w:rFonts w:eastAsiaTheme="minorEastAsia"/>
+          <w:b/>
+          <w:bCs/>
+          <w:sz w:val="24"/>
+          <w:szCs w:val="24"/>
+          <w:lang w:val="pl-PL"/>
+        </w:rPr>
+        <w:t>eat_gpu</w:t>
+      </w:r>
+      <w:r>
+        <w:rPr>
+          <w:rFonts w:eastAsiaTheme="minorEastAsia"/>
+          <w:b/>
+          <w:bCs/>
+          <w:sz w:val="24"/>
+          <w:szCs w:val="24"/>
+          <w:lang w:val="pl-PL"/>
+        </w:rPr>
+        <w:t>_data</w:t>
+      </w:r>
+      <w:r>
+        <w:rPr>
+          <w:rFonts w:eastAsiaTheme="minorEastAsia"/>
+          <w:b/>
+          <w:bCs/>
+          <w:sz w:val="24"/>
+          <w:szCs w:val="24"/>
+          <w:lang w:val="pl-PL"/>
+        </w:rPr>
+        <w:t>.cu</w:t>
+      </w:r>
+    </w:p>
+    <w:p>
+      <w:pPr>
+        <w:ind w:left="720"/>
+        <w:rPr>
+          <w:rFonts w:eastAsiaTheme="minorEastAsia"/>
+          <w:sz w:val="24"/>
+          <w:szCs w:val="24"/>
+          <w:lang w:val="pl-PL"/>
+        </w:rPr>
+      </w:pPr>
+      <w:r>
+        <w:rPr>
+          <w:rFonts w:eastAsiaTheme="minorEastAsia"/>
+          <w:sz w:val="24"/>
+          <w:szCs w:val="24"/>
+          <w:lang w:val="pl-PL"/>
+        </w:rPr>
+        <w:t>W tej wersji została zredukowana ilość transferów danych host-&gt;</w:t>
+      </w:r>
+      <w:proofErr w:type="spellStart"/>
+      <w:r>
+        <w:rPr>
+          <w:rFonts w:eastAsiaTheme="minorEastAsia"/>
+          <w:sz w:val="24"/>
+          <w:szCs w:val="24"/>
+          <w:lang w:val="pl-PL"/>
+        </w:rPr>
+        <w:t>device</w:t>
+      </w:r>
+      <w:proofErr w:type="spellEnd"/>
+      <w:r>
+        <w:rPr>
+          <w:rFonts w:eastAsiaTheme="minorEastAsia"/>
+          <w:sz w:val="24"/>
+          <w:szCs w:val="24"/>
+          <w:lang w:val="pl-PL"/>
+        </w:rPr>
+        <w:t xml:space="preserve"> oraz </w:t>
+      </w:r>
+      <w:proofErr w:type="spellStart"/>
+      <w:r>
+        <w:rPr>
+          <w:rFonts w:eastAsiaTheme="minorEastAsia"/>
+          <w:sz w:val="24"/>
+          <w:szCs w:val="24"/>
+          <w:lang w:val="pl-PL"/>
+        </w:rPr>
+        <w:t>device</w:t>
+      </w:r>
+      <w:proofErr w:type="spellEnd"/>
+      <w:r>
+        <w:rPr>
+          <w:rFonts w:eastAsiaTheme="minorEastAsia"/>
+          <w:sz w:val="24"/>
+          <w:szCs w:val="24"/>
+          <w:lang w:val="pl-PL"/>
+        </w:rPr>
+        <w:t xml:space="preserve">-&gt;host. Taka optymalizacja mogła zostać zastosowana gdyż nie ma </w:t>
+      </w:r>
+      <w:r>
+        <w:rPr>
+          <w:rFonts w:eastAsiaTheme="minorEastAsia"/>
+          <w:sz w:val="24"/>
+          <w:szCs w:val="24"/>
+          <w:lang w:val="pl-PL"/>
+        </w:rPr>
+        <w:t>potrzeby posiadania dostępu do danych po każdej iteracji</w:t>
+      </w:r>
+      <w:r>
+        <w:rPr>
+          <w:rFonts w:eastAsiaTheme="minorEastAsia"/>
+          <w:sz w:val="24"/>
+          <w:szCs w:val="24"/>
+          <w:lang w:val="pl-PL"/>
+        </w:rPr>
+        <w:t xml:space="preserve">. Zamiast tego, na czas wykonywania obliczeń, dane </w:t>
+      </w:r>
+      <w:r>
+        <w:rPr>
+          <w:rFonts w:eastAsiaTheme="minorEastAsia"/>
+          <w:sz w:val="24"/>
+          <w:szCs w:val="24"/>
+          <w:lang w:val="pl-PL"/>
+        </w:rPr>
+        <w:lastRenderedPageBreak/>
+        <w:t>przechowywane są po stronie GPU. Dopiero po zakończeniu wszystkich iteracji kopiowane są z powrotem do hosta.</w:t>
+      </w:r>
+    </w:p>
+    <w:p>
+      <w:pPr>
+        <w:pStyle w:val="Akapitzlist"/>
+        <w:numPr>
+          <w:ilvl w:val="0"/>
+          <w:numId w:val="6"/>
+        </w:numPr>
+        <w:rPr>
+          <w:rFonts w:eastAsiaTheme="minorEastAsia"/>
+          <w:b/>
+          <w:bCs/>
+          <w:sz w:val="24"/>
+          <w:szCs w:val="24"/>
+          <w:lang w:val="pl-PL"/>
+        </w:rPr>
+      </w:pPr>
+      <w:r>
+        <w:rPr>
+          <w:rFonts w:eastAsiaTheme="minorEastAsia"/>
+          <w:b/>
+          <w:bCs/>
+          <w:sz w:val="24"/>
+          <w:szCs w:val="24"/>
+          <w:lang w:val="pl-PL"/>
+        </w:rPr>
+        <w:t>h</w:t>
+      </w:r>
+      <w:r>
+        <w:rPr>
+          <w:rFonts w:eastAsiaTheme="minorEastAsia"/>
+          <w:b/>
+          <w:bCs/>
+          <w:sz w:val="24"/>
+          <w:szCs w:val="24"/>
+          <w:lang w:val="pl-PL"/>
+        </w:rPr>
+        <w:t>eat_gpu</w:t>
+      </w:r>
+      <w:r>
+        <w:rPr>
+          <w:rFonts w:eastAsiaTheme="minorEastAsia"/>
+          <w:b/>
+          <w:bCs/>
+          <w:sz w:val="24"/>
+          <w:szCs w:val="24"/>
+          <w:lang w:val="pl-PL"/>
+        </w:rPr>
+        <w:t>_shared</w:t>
+      </w:r>
+      <w:r>
+        <w:rPr>
+          <w:rFonts w:eastAsiaTheme="minorEastAsia"/>
+          <w:b/>
+          <w:bCs/>
+          <w:sz w:val="24"/>
+          <w:szCs w:val="24"/>
+          <w:lang w:val="pl-PL"/>
+        </w:rPr>
+        <w:t>.cu</w:t>
+      </w:r>
+    </w:p>
+    <w:p>
+      <w:pPr>
+        <w:ind w:left="720"/>
+        <w:rPr>
+          <w:rFonts w:eastAsiaTheme="minorEastAsia"/>
+          <w:sz w:val="24"/>
+          <w:szCs w:val="24"/>
+          <w:lang w:val="pl-PL"/>
+        </w:rPr>
+      </w:pPr>
+      <w:r>
+        <w:rPr>
+          <w:rFonts w:eastAsiaTheme="minorEastAsia"/>
+          <w:sz w:val="24"/>
+          <w:szCs w:val="24"/>
+          <w:lang w:val="pl-PL"/>
+        </w:rPr>
+        <w:t xml:space="preserve">W ostatecznej wersji została dodatkowo zredukowana ilość zawołań do pamięci globalnej w </w:t>
+      </w:r>
+      <w:proofErr w:type="spellStart"/>
+      <w:r>
+        <w:rPr>
+          <w:rFonts w:eastAsiaTheme="minorEastAsia"/>
+          <w:sz w:val="24"/>
+          <w:szCs w:val="24"/>
+          <w:lang w:val="pl-PL"/>
+        </w:rPr>
+        <w:t>kernelu</w:t>
+      </w:r>
+      <w:proofErr w:type="spellEnd"/>
+      <w:r>
+        <w:rPr>
+          <w:rFonts w:eastAsiaTheme="minorEastAsia"/>
+          <w:sz w:val="24"/>
+          <w:szCs w:val="24"/>
+          <w:lang w:val="pl-PL"/>
+        </w:rPr>
+        <w:t xml:space="preserve"> GPU. Zamiast tego wykorzystana została pamięć </w:t>
+      </w:r>
+      <w:r>
+        <w:rPr>
+          <w:rFonts w:eastAsiaTheme="minorEastAsia"/>
+          <w:sz w:val="24"/>
+          <w:szCs w:val="24"/>
+          <w:lang w:val="pl-PL"/>
+        </w:rPr>
+        <w:t xml:space="preserve">typu </w:t>
+      </w:r>
+      <w:proofErr w:type="spellStart"/>
+      <w:r>
+        <w:rPr>
+          <w:rFonts w:eastAsiaTheme="minorEastAsia"/>
+          <w:sz w:val="24"/>
+          <w:szCs w:val="24"/>
+          <w:lang w:val="pl-PL"/>
+        </w:rPr>
+        <w:t>shared</w:t>
+      </w:r>
+      <w:proofErr w:type="spellEnd"/>
+      <w:r>
+        <w:rPr>
+          <w:rFonts w:eastAsiaTheme="minorEastAsia"/>
+          <w:sz w:val="24"/>
+          <w:szCs w:val="24"/>
+          <w:lang w:val="pl-PL"/>
+        </w:rPr>
+        <w:t>, która jest współdzielona pomiędzy wszystkimi wątkami w obrębie bloku.</w:t>
+      </w:r>
+      <w:r>
+        <w:rPr>
+          <w:rFonts w:eastAsiaTheme="minorEastAsia"/>
+          <w:sz w:val="24"/>
+          <w:szCs w:val="24"/>
+          <w:lang w:val="pl-PL"/>
+        </w:rPr>
+        <w:t xml:space="preserve"> Wymaga to wczytania danych do współdzielonego bufora na początku wykonywania kodu </w:t>
+      </w:r>
+      <w:proofErr w:type="spellStart"/>
+      <w:r>
+        <w:rPr>
+          <w:rFonts w:eastAsiaTheme="minorEastAsia"/>
+          <w:sz w:val="24"/>
+          <w:szCs w:val="24"/>
+          <w:lang w:val="pl-PL"/>
+        </w:rPr>
+        <w:t>kernela</w:t>
+      </w:r>
+      <w:proofErr w:type="spellEnd"/>
+      <w:r>
+        <w:rPr>
+          <w:rFonts w:eastAsiaTheme="minorEastAsia"/>
+          <w:sz w:val="24"/>
+          <w:szCs w:val="24"/>
+          <w:lang w:val="pl-PL"/>
+        </w:rPr>
+        <w:t>. Każdy z wątków wczytuje swój element. Dodatkowo, wątki, których elementy leżą na granicy bloków, wczytują także kolejny sąsiadujący element.</w:t>
+      </w:r>
+      <w:r>
+        <w:rPr>
+          <w:rFonts w:eastAsiaTheme="minorEastAsia"/>
+          <w:sz w:val="24"/>
+          <w:szCs w:val="24"/>
+          <w:lang w:val="pl-PL"/>
+        </w:rPr>
+        <w:t xml:space="preserve"> Przed rozpoczęciem wykonywania obliczeń upewniamy się, że wszystkie </w:t>
+      </w:r>
+      <w:r>
+        <w:rPr>
+          <w:rFonts w:eastAsiaTheme="minorEastAsia"/>
+          <w:sz w:val="24"/>
+          <w:szCs w:val="24"/>
+          <w:lang w:val="pl-PL"/>
+        </w:rPr>
+        <w:t>wątki w obrębie bloku dokonały zapisu do współdzielonego bufora</w:t>
+      </w:r>
+      <w:r>
+        <w:rPr>
+          <w:rFonts w:eastAsiaTheme="minorEastAsia"/>
+          <w:sz w:val="24"/>
+          <w:szCs w:val="24"/>
+          <w:lang w:val="pl-PL"/>
+        </w:rPr>
+        <w:t xml:space="preserve"> (</w:t>
+      </w:r>
+      <w:r>
+        <w:rPr>
+          <w:rFonts w:eastAsiaTheme="minorEastAsia"/>
+          <w:sz w:val="24"/>
+          <w:szCs w:val="24"/>
+          <w:lang w:val="pl-PL"/>
+        </w:rPr>
+        <w:t xml:space="preserve"> </w:t>
+      </w:r>
+      <w:r>
+        <w:rPr>
+          <w:rFonts w:eastAsiaTheme="minorEastAsia"/>
+          <w:i/>
+          <w:iCs/>
+          <w:sz w:val="24"/>
+          <w:szCs w:val="24"/>
+          <w:lang w:val="pl-PL"/>
+        </w:rPr>
+        <w:t>__</w:t>
+      </w:r>
+      <w:proofErr w:type="spellStart"/>
+      <w:r>
+        <w:rPr>
+          <w:rFonts w:eastAsiaTheme="minorEastAsia"/>
+          <w:i/>
+          <w:iCs/>
+          <w:sz w:val="24"/>
+          <w:szCs w:val="24"/>
+          <w:lang w:val="pl-PL"/>
+        </w:rPr>
+        <w:t>syncthreads</w:t>
+      </w:r>
+      <w:proofErr w:type="spellEnd"/>
+      <w:r>
+        <w:rPr>
+          <w:rFonts w:eastAsiaTheme="minorEastAsia"/>
+          <w:i/>
+          <w:iCs/>
+          <w:sz w:val="24"/>
+          <w:szCs w:val="24"/>
+          <w:lang w:val="pl-PL"/>
+        </w:rPr>
+        <w:t xml:space="preserve">() </w:t>
+      </w:r>
+      <w:r>
+        <w:rPr>
+          <w:rFonts w:eastAsiaTheme="minorEastAsia"/>
+          <w:sz w:val="24"/>
+          <w:szCs w:val="24"/>
+          <w:lang w:val="pl-PL"/>
+        </w:rPr>
+        <w:t>).</w:t>
+      </w:r>
+      <w:r>
+        <w:rPr>
+          <w:rFonts w:eastAsiaTheme="minorEastAsia"/>
+          <w:sz w:val="24"/>
+          <w:szCs w:val="24"/>
+          <w:lang w:val="pl-PL"/>
+        </w:rPr>
+        <w:t xml:space="preserve"> Na poniższym rysunku przedstawiony został sposób mapowania elementów z siatki do współdzielonej pamięci. Do bufora trafiają elementy centralne (kolor zielony) oraz elementy graniczne (kolor żółty).</w:t>
+      </w:r>
+    </w:p>
+    <w:p>
+      <w:pPr>
+        <w:jc w:val="center"/>
+        <w:rPr>
+          <w:rFonts w:eastAsiaTheme="minorEastAsia"/>
+          <w:sz w:val="24"/>
+          <w:szCs w:val="24"/>
+          <w:lang w:val="pl-PL"/>
+        </w:rPr>
+      </w:pPr>
+      <w:r>
+        <w:rPr>
+          <w:rFonts w:eastAsiaTheme="minorEastAsia"/>
+          <w:sz w:val="24"/>
+          <w:szCs w:val="24"/>
+          <w:lang w:val="pl-PL"/>
+        </w:rPr>
         <w:drawing>
-          <wp:inline distT="0" distB="0" distL="0" distR="0" wp14:anchorId="6746AD9D" wp14:editId="419C1B25">
-            <wp:extent cx="1778000" cy="1941048"/>
-            <wp:effectExtent l="0" t="0" r="0" b="2540"/>
-            <wp:docPr id="6" name="Obraz 6"/>
+          <wp:inline distT="0" distB="0" distL="0" distR="0" wp14:anchorId="3E1B71C0" wp14:editId="65EF1B5B">
+            <wp:extent cx="4248785" cy="2533642"/>
+            <wp:effectExtent l="0" t="0" r="0" b="635"/>
+            <wp:docPr id="3" name="Obraz 3"/>
             <wp:cNvGraphicFramePr>
               <a:graphicFrameLocks xmlns:a="http://schemas.openxmlformats.org/drawingml/2006/main" noChangeAspect="1"/>
             </wp:cNvGraphicFramePr>
@@ -3363,6 +4020,782 @@
                   <pic:spPr>
                     <a:xfrm>
                       <a:off x="0" y="0"/>
+                      <a:ext cx="4264725" cy="2543147"/>
+                    </a:xfrm>
+                    <a:prstGeom prst="rect">
+                      <a:avLst/>
+                    </a:prstGeom>
+                  </pic:spPr>
+                </pic:pic>
+              </a:graphicData>
+            </a:graphic>
+          </wp:inline>
+        </w:drawing>
+      </w:r>
+    </w:p>
+    <w:p>
+      <w:pPr>
+        <w:ind w:left="360"/>
+        <w:rPr>
+          <w:rFonts w:eastAsiaTheme="minorEastAsia"/>
+          <w:sz w:val="24"/>
+          <w:szCs w:val="24"/>
+          <w:lang w:val="pl-PL"/>
+        </w:rPr>
+      </w:pPr>
+      <w:r>
+        <w:rPr>
+          <w:rFonts w:eastAsiaTheme="minorEastAsia"/>
+          <w:sz w:val="24"/>
+          <w:szCs w:val="24"/>
+          <w:lang w:val="pl-PL"/>
+        </w:rPr>
+        <w:t xml:space="preserve">Porównanie wydajności algorytmu dla 3000 iteracji na siatce o rozmiarze </w:t>
+      </w:r>
+      <w:r>
+        <w:rPr>
+          <w:rFonts w:eastAsiaTheme="minorEastAsia"/>
+          <w:sz w:val="24"/>
+          <w:szCs w:val="24"/>
+          <w:lang w:val="pl-PL"/>
+        </w:rPr>
+        <w:t xml:space="preserve">256x208 </w:t>
+      </w:r>
+      <w:r>
+        <w:rPr>
+          <w:rFonts w:eastAsiaTheme="minorEastAsia"/>
+          <w:sz w:val="24"/>
+          <w:szCs w:val="24"/>
+          <w:lang w:val="pl-PL"/>
+        </w:rPr>
+        <w:t>i warunkach brzegowych TOP = BOTTOM = LEFT = RIGHT = 100. Przyjęty rozmiar bloku to 16x16.</w:t>
+      </w:r>
+    </w:p>
+    <w:tbl>
+      <w:tblPr>
+        <w:tblStyle w:val="Tabela-Siatka"/>
+        <w:tblW w:w="0" w:type="auto"/>
+        <w:tblInd w:w="360" w:type="dxa"/>
+        <w:tblLook w:val="04A0" w:firstRow="1" w:lastRow="0" w:firstColumn="1" w:lastColumn="0" w:noHBand="0" w:noVBand="1"/>
+      </w:tblPr>
+      <w:tblGrid>
+        <w:gridCol w:w="4556"/>
+        <w:gridCol w:w="4480"/>
+      </w:tblGrid>
+      <w:tr>
+        <w:tc>
+          <w:tcPr>
+            <w:tcW w:w="4556" w:type="dxa"/>
+          </w:tcPr>
+          <w:p>
+            <w:pPr>
+              <w:jc w:val="center"/>
+              <w:rPr>
+                <w:rFonts w:eastAsiaTheme="minorEastAsia"/>
+                <w:b/>
+                <w:bCs/>
+                <w:sz w:val="24"/>
+                <w:szCs w:val="24"/>
+                <w:lang w:val="pl-PL"/>
+              </w:rPr>
+            </w:pPr>
+            <w:r>
+              <w:rPr>
+                <w:rFonts w:eastAsiaTheme="minorEastAsia"/>
+                <w:b/>
+                <w:bCs/>
+                <w:sz w:val="24"/>
+                <w:szCs w:val="24"/>
+                <w:lang w:val="pl-PL"/>
+              </w:rPr>
+              <w:t>Wersja</w:t>
+            </w:r>
+          </w:p>
+        </w:tc>
+        <w:tc>
+          <w:tcPr>
+            <w:tcW w:w="4480" w:type="dxa"/>
+          </w:tcPr>
+          <w:p>
+            <w:pPr>
+              <w:jc w:val="center"/>
+              <w:rPr>
+                <w:rFonts w:eastAsiaTheme="minorEastAsia"/>
+                <w:b/>
+                <w:bCs/>
+                <w:sz w:val="24"/>
+                <w:szCs w:val="24"/>
+                <w:lang w:val="pl-PL"/>
+              </w:rPr>
+            </w:pPr>
+            <w:r>
+              <w:rPr>
+                <w:rFonts w:eastAsiaTheme="minorEastAsia"/>
+                <w:b/>
+                <w:bCs/>
+                <w:sz w:val="24"/>
+                <w:szCs w:val="24"/>
+                <w:lang w:val="pl-PL"/>
+              </w:rPr>
+              <w:t>Czas [ms]</w:t>
+            </w:r>
+          </w:p>
+        </w:tc>
+      </w:tr>
+      <w:tr>
+        <w:tc>
+          <w:tcPr>
+            <w:tcW w:w="4556" w:type="dxa"/>
+          </w:tcPr>
+          <w:p>
+            <w:pPr>
+              <w:rPr>
+                <w:rFonts w:eastAsiaTheme="minorEastAsia"/>
+                <w:sz w:val="24"/>
+                <w:szCs w:val="24"/>
+                <w:lang w:val="pl-PL"/>
+              </w:rPr>
+            </w:pPr>
+            <w:r>
+              <w:rPr>
+                <w:rFonts w:eastAsiaTheme="minorEastAsia"/>
+                <w:sz w:val="24"/>
+                <w:szCs w:val="24"/>
+                <w:lang w:val="pl-PL"/>
+              </w:rPr>
+              <w:t>heat_gpu.cu</w:t>
+            </w:r>
+          </w:p>
+        </w:tc>
+        <w:tc>
+          <w:tcPr>
+            <w:tcW w:w="4480" w:type="dxa"/>
+          </w:tcPr>
+          <w:p>
+            <w:pPr>
+              <w:jc w:val="center"/>
+              <w:rPr>
+                <w:rFonts w:eastAsiaTheme="minorEastAsia"/>
+                <w:sz w:val="24"/>
+                <w:szCs w:val="24"/>
+                <w:lang w:val="pl-PL"/>
+              </w:rPr>
+            </w:pPr>
+            <w:r>
+              <w:rPr>
+                <w:rFonts w:eastAsiaTheme="minorEastAsia"/>
+                <w:sz w:val="24"/>
+                <w:szCs w:val="24"/>
+                <w:lang w:val="pl-PL"/>
+              </w:rPr>
+              <w:t>701.04</w:t>
+            </w:r>
+          </w:p>
+        </w:tc>
+      </w:tr>
+      <w:tr>
+        <w:tc>
+          <w:tcPr>
+            <w:tcW w:w="4556" w:type="dxa"/>
+          </w:tcPr>
+          <w:p>
+            <w:pPr>
+              <w:rPr>
+                <w:rFonts w:eastAsiaTheme="minorEastAsia"/>
+                <w:sz w:val="24"/>
+                <w:szCs w:val="24"/>
+                <w:lang w:val="pl-PL"/>
+              </w:rPr>
+            </w:pPr>
+            <w:r>
+              <w:rPr>
+                <w:rFonts w:eastAsiaTheme="minorEastAsia"/>
+                <w:sz w:val="24"/>
+                <w:szCs w:val="24"/>
+                <w:lang w:val="pl-PL"/>
+              </w:rPr>
+              <w:t>heat_gpu</w:t>
+            </w:r>
+            <w:r>
+              <w:rPr>
+                <w:rFonts w:eastAsiaTheme="minorEastAsia"/>
+                <w:sz w:val="24"/>
+                <w:szCs w:val="24"/>
+                <w:lang w:val="pl-PL"/>
+              </w:rPr>
+              <w:t>_data</w:t>
+            </w:r>
+            <w:r>
+              <w:rPr>
+                <w:rFonts w:eastAsiaTheme="minorEastAsia"/>
+                <w:sz w:val="24"/>
+                <w:szCs w:val="24"/>
+                <w:lang w:val="pl-PL"/>
+              </w:rPr>
+              <w:t>.cu</w:t>
+            </w:r>
+          </w:p>
+        </w:tc>
+        <w:tc>
+          <w:tcPr>
+            <w:tcW w:w="4480" w:type="dxa"/>
+          </w:tcPr>
+          <w:p>
+            <w:pPr>
+              <w:jc w:val="center"/>
+              <w:rPr>
+                <w:rFonts w:eastAsiaTheme="minorEastAsia"/>
+                <w:sz w:val="24"/>
+                <w:szCs w:val="24"/>
+                <w:lang w:val="pl-PL"/>
+              </w:rPr>
+            </w:pPr>
+            <w:r>
+              <w:rPr>
+                <w:rFonts w:eastAsiaTheme="minorEastAsia"/>
+                <w:sz w:val="24"/>
+                <w:szCs w:val="24"/>
+                <w:lang w:val="pl-PL"/>
+              </w:rPr>
+              <w:t>9.68</w:t>
+            </w:r>
+          </w:p>
+        </w:tc>
+      </w:tr>
+      <w:tr>
+        <w:tc>
+          <w:tcPr>
+            <w:tcW w:w="4556" w:type="dxa"/>
+          </w:tcPr>
+          <w:p>
+            <w:pPr>
+              <w:rPr>
+                <w:rFonts w:eastAsiaTheme="minorEastAsia"/>
+                <w:sz w:val="24"/>
+                <w:szCs w:val="24"/>
+                <w:lang w:val="pl-PL"/>
+              </w:rPr>
+            </w:pPr>
+            <w:r>
+              <w:rPr>
+                <w:rFonts w:eastAsiaTheme="minorEastAsia"/>
+                <w:sz w:val="24"/>
+                <w:szCs w:val="24"/>
+                <w:lang w:val="pl-PL"/>
+              </w:rPr>
+              <w:t>heat_gpu</w:t>
+            </w:r>
+            <w:r>
+              <w:rPr>
+                <w:rFonts w:eastAsiaTheme="minorEastAsia"/>
+                <w:sz w:val="24"/>
+                <w:szCs w:val="24"/>
+                <w:lang w:val="pl-PL"/>
+              </w:rPr>
+              <w:t>_shared</w:t>
+            </w:r>
+            <w:r>
+              <w:rPr>
+                <w:rFonts w:eastAsiaTheme="minorEastAsia"/>
+                <w:sz w:val="24"/>
+                <w:szCs w:val="24"/>
+                <w:lang w:val="pl-PL"/>
+              </w:rPr>
+              <w:t>.cu</w:t>
+            </w:r>
+          </w:p>
+        </w:tc>
+        <w:tc>
+          <w:tcPr>
+            <w:tcW w:w="4480" w:type="dxa"/>
+          </w:tcPr>
+          <w:p>
+            <w:pPr>
+              <w:jc w:val="center"/>
+              <w:rPr>
+                <w:rFonts w:eastAsiaTheme="minorEastAsia"/>
+                <w:sz w:val="24"/>
+                <w:szCs w:val="24"/>
+                <w:lang w:val="pl-PL"/>
+              </w:rPr>
+            </w:pPr>
+            <w:r>
+              <w:rPr>
+                <w:rFonts w:eastAsiaTheme="minorEastAsia"/>
+                <w:sz w:val="24"/>
+                <w:szCs w:val="24"/>
+                <w:lang w:val="pl-PL"/>
+              </w:rPr>
+              <w:t>7.48</w:t>
+            </w:r>
+          </w:p>
+        </w:tc>
+      </w:tr>
+    </w:tbl>
+    <w:p>
+      <w:pPr>
+        <w:ind w:left="360"/>
+        <w:rPr>
+          <w:rFonts w:eastAsiaTheme="minorEastAsia"/>
+          <w:sz w:val="24"/>
+          <w:szCs w:val="24"/>
+          <w:lang w:val="pl-PL"/>
+        </w:rPr>
+      </w:pPr>
+    </w:p>
+    <w:p>
+      <w:pPr>
+        <w:ind w:left="360"/>
+        <w:rPr>
+          <w:rFonts w:eastAsiaTheme="minorEastAsia"/>
+          <w:sz w:val="24"/>
+          <w:szCs w:val="24"/>
+          <w:lang w:val="pl-PL"/>
+        </w:rPr>
+      </w:pPr>
+      <w:r>
+        <w:rPr>
+          <w:rFonts w:eastAsiaTheme="minorEastAsia"/>
+          <w:sz w:val="24"/>
+          <w:szCs w:val="24"/>
+          <w:lang w:val="pl-PL"/>
+        </w:rPr>
+        <w:t>Jak można było się spodziewać, najszybsza okazała się wersja korzystająca ze współdzielonej pamięci. Znaczącą optymalizacją okazała się redukcja transferów danych pomiędzy hostem a urządzeniem.</w:t>
+      </w:r>
+    </w:p>
+    <w:p>
+      <w:pPr>
+        <w:pStyle w:val="Akapitzlist"/>
+        <w:numPr>
+          <w:ilvl w:val="0"/>
+          <w:numId w:val="1"/>
+        </w:numPr>
+        <w:rPr>
+          <w:rFonts w:eastAsiaTheme="minorEastAsia"/>
+          <w:sz w:val="32"/>
+          <w:szCs w:val="32"/>
+          <w:lang w:val="pl-PL"/>
+        </w:rPr>
+      </w:pPr>
+      <w:r>
+        <w:rPr>
+          <w:rFonts w:eastAsiaTheme="minorEastAsia"/>
+          <w:sz w:val="32"/>
+          <w:szCs w:val="32"/>
+          <w:lang w:val="pl-PL"/>
+        </w:rPr>
+        <w:lastRenderedPageBreak/>
+        <w:t>Format wejścia wyjścia</w:t>
+      </w:r>
+    </w:p>
+    <w:p>
+      <w:pPr>
+        <w:ind w:left="360"/>
+        <w:rPr>
+          <w:rFonts w:eastAsiaTheme="minorEastAsia"/>
+          <w:sz w:val="24"/>
+          <w:szCs w:val="24"/>
+          <w:lang w:val="pl-PL"/>
+        </w:rPr>
+      </w:pPr>
+      <w:r>
+        <w:rPr>
+          <w:rFonts w:eastAsiaTheme="minorEastAsia"/>
+          <w:sz w:val="24"/>
+          <w:szCs w:val="24"/>
+          <w:lang w:val="pl-PL"/>
+        </w:rPr>
+        <w:t>Warunki początkowe i rozmiar obrazu ustawiane są makrami w programie. Możliwe jest wybranie temperatury poszczególnych krawędzi i pozostałej części obrazu (np. górna krawędź 100, pozostałe krawędzie 0, reszta elementów 0).</w:t>
+      </w:r>
+    </w:p>
+    <w:p>
+      <w:pPr>
+        <w:ind w:left="360"/>
+        <w:rPr>
+          <w:rFonts w:eastAsiaTheme="minorEastAsia"/>
+          <w:sz w:val="24"/>
+          <w:szCs w:val="24"/>
+          <w:lang w:val="pl-PL"/>
+        </w:rPr>
+      </w:pPr>
+      <w:r>
+        <w:rPr>
+          <w:rFonts w:eastAsiaTheme="minorEastAsia"/>
+          <w:sz w:val="24"/>
+          <w:szCs w:val="24"/>
+          <w:lang w:val="pl-PL"/>
+        </w:rPr>
+        <w:t xml:space="preserve">Wyjście programu jest podawane w postaci </w:t>
+      </w:r>
+      <w:r>
+        <w:rPr>
+          <w:rFonts w:eastAsiaTheme="minorEastAsia"/>
+          <w:sz w:val="24"/>
+          <w:szCs w:val="24"/>
+          <w:lang w:val="pl-PL"/>
+        </w:rPr>
+        <w:t xml:space="preserve">tablicy kompatybilnej z </w:t>
+      </w:r>
+      <w:proofErr w:type="spellStart"/>
+      <w:r>
+        <w:rPr>
+          <w:rFonts w:eastAsiaTheme="minorEastAsia"/>
+          <w:sz w:val="24"/>
+          <w:szCs w:val="24"/>
+          <w:lang w:val="pl-PL"/>
+        </w:rPr>
+        <w:t>np.array</w:t>
+      </w:r>
+      <w:proofErr w:type="spellEnd"/>
+      <w:r>
+        <w:rPr>
+          <w:rFonts w:eastAsiaTheme="minorEastAsia"/>
+          <w:sz w:val="24"/>
+          <w:szCs w:val="24"/>
+          <w:lang w:val="pl-PL"/>
+        </w:rPr>
+        <w:t xml:space="preserve"> w Pytonie. Możliwe jest obejrzenie wyników za pomocą </w:t>
+      </w:r>
+      <w:proofErr w:type="spellStart"/>
+      <w:r>
+        <w:rPr>
+          <w:rFonts w:eastAsiaTheme="minorEastAsia"/>
+          <w:sz w:val="24"/>
+          <w:szCs w:val="24"/>
+          <w:lang w:val="pl-PL"/>
+        </w:rPr>
+        <w:t>matplotlib</w:t>
+      </w:r>
+      <w:proofErr w:type="spellEnd"/>
+      <w:r>
+        <w:rPr>
+          <w:rFonts w:eastAsiaTheme="minorEastAsia"/>
+          <w:sz w:val="24"/>
+          <w:szCs w:val="24"/>
+          <w:lang w:val="pl-PL"/>
+        </w:rPr>
+        <w:t xml:space="preserve"> używając skryptu show.py.</w:t>
+      </w:r>
+    </w:p>
+    <w:p>
+      <w:pPr>
+        <w:ind w:left="360"/>
+        <w:rPr>
+          <w:rFonts w:eastAsiaTheme="minorEastAsia"/>
+          <w:sz w:val="24"/>
+          <w:szCs w:val="24"/>
+          <w:lang w:val="pl-PL"/>
+        </w:rPr>
+      </w:pPr>
+      <w:r>
+        <w:rPr>
+          <w:rFonts w:eastAsiaTheme="minorEastAsia"/>
+          <w:sz w:val="24"/>
+          <w:szCs w:val="24"/>
+          <w:lang w:val="pl-PL"/>
+        </w:rPr>
+        <w:t>Przykładow</w:t>
+      </w:r>
+      <w:r>
+        <w:rPr>
+          <w:rFonts w:eastAsiaTheme="minorEastAsia"/>
+          <w:sz w:val="24"/>
+          <w:szCs w:val="24"/>
+          <w:lang w:val="pl-PL"/>
+        </w:rPr>
+        <w:t>y</w:t>
+      </w:r>
+      <w:r>
+        <w:rPr>
+          <w:rFonts w:eastAsiaTheme="minorEastAsia"/>
+          <w:sz w:val="24"/>
+          <w:szCs w:val="24"/>
+          <w:lang w:val="pl-PL"/>
+        </w:rPr>
+        <w:t xml:space="preserve"> uzyskan</w:t>
+      </w:r>
+      <w:r>
+        <w:rPr>
+          <w:rFonts w:eastAsiaTheme="minorEastAsia"/>
+          <w:sz w:val="24"/>
+          <w:szCs w:val="24"/>
+          <w:lang w:val="pl-PL"/>
+        </w:rPr>
+        <w:t>y</w:t>
+      </w:r>
+      <w:r>
+        <w:rPr>
+          <w:rFonts w:eastAsiaTheme="minorEastAsia"/>
+          <w:sz w:val="24"/>
+          <w:szCs w:val="24"/>
+          <w:lang w:val="pl-PL"/>
+        </w:rPr>
+        <w:t xml:space="preserve"> obrazy.</w:t>
+      </w:r>
+    </w:p>
+    <w:p>
+      <w:pPr>
+        <w:ind w:firstLine="360"/>
+        <w:rPr>
+          <w:rFonts w:eastAsiaTheme="minorEastAsia"/>
+          <w:b/>
+          <w:bCs/>
+          <w:sz w:val="24"/>
+          <w:szCs w:val="24"/>
+          <w:lang w:val="pl-PL"/>
+        </w:rPr>
+      </w:pPr>
+      <w:r>
+        <w:rPr>
+          <w:rFonts w:eastAsiaTheme="minorEastAsia"/>
+          <w:b/>
+          <w:bCs/>
+          <w:sz w:val="24"/>
+          <w:szCs w:val="24"/>
+          <w:lang w:val="pl-PL"/>
+        </w:rPr>
+        <w:t xml:space="preserve">Warunki początkowe: Brzegi </w:t>
+      </w:r>
+      <w:r>
+        <w:rPr>
+          <w:rFonts w:eastAsiaTheme="minorEastAsia"/>
+          <w:b/>
+          <w:bCs/>
+          <w:sz w:val="24"/>
+          <w:szCs w:val="24"/>
+          <w:lang w:val="pl-PL"/>
+        </w:rPr>
+        <w:t>0</w:t>
+      </w:r>
+      <w:r>
+        <w:rPr>
+          <w:rFonts w:eastAsiaTheme="minorEastAsia"/>
+          <w:b/>
+          <w:bCs/>
+          <w:sz w:val="24"/>
+          <w:szCs w:val="24"/>
+          <w:lang w:val="pl-PL"/>
+        </w:rPr>
+        <w:t xml:space="preserve">, reszta obrazu </w:t>
+      </w:r>
+      <w:r>
+        <w:rPr>
+          <w:rFonts w:eastAsiaTheme="minorEastAsia"/>
+          <w:b/>
+          <w:bCs/>
+          <w:sz w:val="24"/>
+          <w:szCs w:val="24"/>
+          <w:lang w:val="pl-PL"/>
+        </w:rPr>
+        <w:t>nagrzana do 100</w:t>
+      </w:r>
+      <w:r>
+        <w:rPr>
+          <w:rFonts w:eastAsiaTheme="minorEastAsia"/>
+          <w:b/>
+          <w:bCs/>
+          <w:sz w:val="24"/>
+          <w:szCs w:val="24"/>
+          <w:lang w:val="pl-PL"/>
+        </w:rPr>
+        <w:t>.</w:t>
+      </w:r>
+    </w:p>
+    <w:p>
+      <w:pPr>
+        <w:ind w:left="360"/>
+        <w:rPr>
+          <w:rFonts w:eastAsiaTheme="minorEastAsia"/>
+          <w:b/>
+          <w:bCs/>
+          <w:sz w:val="24"/>
+          <w:szCs w:val="24"/>
+          <w:lang w:val="pl-PL"/>
+        </w:rPr>
+      </w:pPr>
+      <w:r>
+        <w:rPr>
+          <w:rFonts w:eastAsiaTheme="minorEastAsia"/>
+          <w:b/>
+          <w:bCs/>
+          <w:noProof/>
+          <w:sz w:val="24"/>
+          <w:szCs w:val="24"/>
+          <w:lang w:val="pl-PL"/>
+        </w:rPr>
+        <w:drawing>
+          <wp:inline distT="0" distB="0" distL="0" distR="0" wp14:anchorId="6945167B" wp14:editId="4962AFE6">
+            <wp:extent cx="1801800" cy="1981200"/>
+            <wp:effectExtent l="0" t="0" r="8255" b="0"/>
+            <wp:docPr id="7" name="Obraz 7"/>
+            <wp:cNvGraphicFramePr>
+              <a:graphicFrameLocks xmlns:a="http://schemas.openxmlformats.org/drawingml/2006/main" noChangeAspect="1"/>
+            </wp:cNvGraphicFramePr>
+            <a:graphic xmlns:a="http://schemas.openxmlformats.org/drawingml/2006/main">
+              <a:graphicData uri="http://schemas.openxmlformats.org/drawingml/2006/picture">
+                <pic:pic xmlns:pic="http://schemas.openxmlformats.org/drawingml/2006/picture">
+                  <pic:nvPicPr>
+                    <pic:cNvPr id="1" name=""/>
+                    <pic:cNvPicPr/>
+                  </pic:nvPicPr>
+                  <pic:blipFill>
+                    <a:blip r:embed="rId11"/>
+                    <a:stretch>
+                      <a:fillRect/>
+                    </a:stretch>
+                  </pic:blipFill>
+                  <pic:spPr>
+                    <a:xfrm>
+                      <a:off x="0" y="0"/>
+                      <a:ext cx="1807127" cy="1987057"/>
+                    </a:xfrm>
+                    <a:prstGeom prst="rect">
+                      <a:avLst/>
+                    </a:prstGeom>
+                  </pic:spPr>
+                </pic:pic>
+              </a:graphicData>
+            </a:graphic>
+          </wp:inline>
+        </w:drawing>
+      </w:r>
+      <w:r>
+        <w:rPr>
+          <w:rFonts w:eastAsiaTheme="minorEastAsia"/>
+          <w:b/>
+          <w:bCs/>
+          <w:noProof/>
+          <w:sz w:val="24"/>
+          <w:szCs w:val="24"/>
+          <w:lang w:val="pl-PL"/>
+        </w:rPr>
+        <w:drawing>
+          <wp:inline distT="0" distB="0" distL="0" distR="0" wp14:anchorId="12BC098A" wp14:editId="254DAAC1">
+            <wp:extent cx="1761300" cy="1962150"/>
+            <wp:effectExtent l="0" t="0" r="0" b="0"/>
+            <wp:docPr id="10" name="Obraz 10"/>
+            <wp:cNvGraphicFramePr>
+              <a:graphicFrameLocks xmlns:a="http://schemas.openxmlformats.org/drawingml/2006/main" noChangeAspect="1"/>
+            </wp:cNvGraphicFramePr>
+            <a:graphic xmlns:a="http://schemas.openxmlformats.org/drawingml/2006/main">
+              <a:graphicData uri="http://schemas.openxmlformats.org/drawingml/2006/picture">
+                <pic:pic xmlns:pic="http://schemas.openxmlformats.org/drawingml/2006/picture">
+                  <pic:nvPicPr>
+                    <pic:cNvPr id="1" name=""/>
+                    <pic:cNvPicPr/>
+                  </pic:nvPicPr>
+                  <pic:blipFill>
+                    <a:blip r:embed="rId12"/>
+                    <a:stretch>
+                      <a:fillRect/>
+                    </a:stretch>
+                  </pic:blipFill>
+                  <pic:spPr>
+                    <a:xfrm>
+                      <a:off x="0" y="0"/>
+                      <a:ext cx="1765257" cy="1966558"/>
+                    </a:xfrm>
+                    <a:prstGeom prst="rect">
+                      <a:avLst/>
+                    </a:prstGeom>
+                  </pic:spPr>
+                </pic:pic>
+              </a:graphicData>
+            </a:graphic>
+          </wp:inline>
+        </w:drawing>
+      </w:r>
+    </w:p>
+    <w:p>
+      <w:pPr>
+        <w:ind w:left="360"/>
+        <w:rPr>
+          <w:rFonts w:eastAsiaTheme="minorEastAsia"/>
+          <w:sz w:val="24"/>
+          <w:szCs w:val="24"/>
+          <w:lang w:val="pl-PL"/>
+        </w:rPr>
+      </w:pPr>
+      <w:r>
+        <w:rPr>
+          <w:rFonts w:eastAsiaTheme="minorEastAsia"/>
+          <w:b/>
+          <w:bCs/>
+          <w:noProof/>
+          <w:sz w:val="24"/>
+          <w:szCs w:val="24"/>
+          <w:lang w:val="pl-PL"/>
+        </w:rPr>
+        <w:drawing>
+          <wp:inline distT="0" distB="0" distL="0" distR="0" wp14:anchorId="757476CE" wp14:editId="45851083">
+            <wp:extent cx="1765349" cy="1981200"/>
+            <wp:effectExtent l="0" t="0" r="6350" b="0"/>
+            <wp:docPr id="5" name="Obraz 5"/>
+            <wp:cNvGraphicFramePr>
+              <a:graphicFrameLocks xmlns:a="http://schemas.openxmlformats.org/drawingml/2006/main" noChangeAspect="1"/>
+            </wp:cNvGraphicFramePr>
+            <a:graphic xmlns:a="http://schemas.openxmlformats.org/drawingml/2006/main">
+              <a:graphicData uri="http://schemas.openxmlformats.org/drawingml/2006/picture">
+                <pic:pic xmlns:pic="http://schemas.openxmlformats.org/drawingml/2006/picture">
+                  <pic:nvPicPr>
+                    <pic:cNvPr id="1" name=""/>
+                    <pic:cNvPicPr/>
+                  </pic:nvPicPr>
+                  <pic:blipFill>
+                    <a:blip r:embed="rId13"/>
+                    <a:stretch>
+                      <a:fillRect/>
+                    </a:stretch>
+                  </pic:blipFill>
+                  <pic:spPr>
+                    <a:xfrm>
+                      <a:off x="0" y="0"/>
+                      <a:ext cx="1774252" cy="1991192"/>
+                    </a:xfrm>
+                    <a:prstGeom prst="rect">
+                      <a:avLst/>
+                    </a:prstGeom>
+                  </pic:spPr>
+                </pic:pic>
+              </a:graphicData>
+            </a:graphic>
+          </wp:inline>
+        </w:drawing>
+      </w:r>
+      <w:r>
+        <w:rPr>
+          <w:rFonts w:eastAsiaTheme="minorEastAsia"/>
+          <w:b/>
+          <w:bCs/>
+          <w:noProof/>
+          <w:sz w:val="24"/>
+          <w:szCs w:val="24"/>
+          <w:lang w:val="pl-PL"/>
+        </w:rPr>
+        <w:drawing>
+          <wp:inline distT="0" distB="0" distL="0" distR="0" wp14:anchorId="6746AD9D" wp14:editId="419C1B25">
+            <wp:extent cx="1778000" cy="1941048"/>
+            <wp:effectExtent l="0" t="0" r="0" b="2540"/>
+            <wp:docPr id="6" name="Obraz 6"/>
+            <wp:cNvGraphicFramePr>
+              <a:graphicFrameLocks xmlns:a="http://schemas.openxmlformats.org/drawingml/2006/main" noChangeAspect="1"/>
+            </wp:cNvGraphicFramePr>
+            <a:graphic xmlns:a="http://schemas.openxmlformats.org/drawingml/2006/main">
+              <a:graphicData uri="http://schemas.openxmlformats.org/drawingml/2006/picture">
+                <pic:pic xmlns:pic="http://schemas.openxmlformats.org/drawingml/2006/picture">
+                  <pic:nvPicPr>
+                    <pic:cNvPr id="1" name=""/>
+                    <pic:cNvPicPr/>
+                  </pic:nvPicPr>
+                  <pic:blipFill>
+                    <a:blip r:embed="rId14"/>
+                    <a:stretch>
+                      <a:fillRect/>
+                    </a:stretch>
+                  </pic:blipFill>
+                  <pic:spPr>
+                    <a:xfrm>
+                      <a:off x="0" y="0"/>
                       <a:ext cx="1786180" cy="1949978"/>
                     </a:xfrm>
                     <a:prstGeom prst="rect">
@@ -3447,6 +4880,28 @@
     </w:p>
     <w:p>
       <w:pPr>
+        <w:ind w:left="360"/>
+        <w:rPr>
+          <w:rFonts w:eastAsiaTheme="minorEastAsia"/>
+          <w:sz w:val="24"/>
+          <w:szCs w:val="24"/>
+          <w:lang w:val="pl-PL"/>
+        </w:rPr>
+      </w:pPr>
+    </w:p>
+    <w:p>
+      <w:pPr>
+        <w:ind w:left="360"/>
+        <w:rPr>
+          <w:rFonts w:eastAsiaTheme="minorEastAsia"/>
+          <w:sz w:val="24"/>
+          <w:szCs w:val="24"/>
+          <w:lang w:val="pl-PL"/>
+        </w:rPr>
+      </w:pPr>
+    </w:p>
+    <w:p>
+      <w:pPr>
         <w:pStyle w:val="Akapitzlist"/>
         <w:numPr>
           <w:ilvl w:val="0"/>
@@ -3496,7 +4951,56 @@
           <w:szCs w:val="24"/>
           <w:lang w:val="pl-PL"/>
         </w:rPr>
-        <w:t xml:space="preserve">W analizie sprawdzano jak szybko algorytmy policzą 1000 iteracji algorytmu dla </w:t>
+        <w:t xml:space="preserve">W analizie sprawdzano jak szybko algorytmy </w:t>
+      </w:r>
+      <w:proofErr w:type="spellStart"/>
+      <w:r>
+        <w:rPr>
+          <w:rFonts w:eastAsiaTheme="minorEastAsia"/>
+          <w:sz w:val="24"/>
+          <w:szCs w:val="24"/>
+          <w:lang w:val="pl-PL"/>
+        </w:rPr>
+        <w:t>OpenMP</w:t>
+      </w:r>
+      <w:proofErr w:type="spellEnd"/>
+      <w:r>
+        <w:rPr>
+          <w:rFonts w:eastAsiaTheme="minorEastAsia"/>
+          <w:sz w:val="24"/>
+          <w:szCs w:val="24"/>
+          <w:lang w:val="pl-PL"/>
+        </w:rPr>
+        <w:t xml:space="preserve"> oraz </w:t>
+      </w:r>
+      <w:proofErr w:type="spellStart"/>
+      <w:r>
+        <w:rPr>
+          <w:rFonts w:eastAsiaTheme="minorEastAsia"/>
+          <w:sz w:val="24"/>
+          <w:szCs w:val="24"/>
+          <w:lang w:val="pl-PL"/>
+        </w:rPr>
+        <w:t>OpenMPI</w:t>
+      </w:r>
+      <w:proofErr w:type="spellEnd"/>
+      <w:r>
+        <w:rPr>
+          <w:rFonts w:eastAsiaTheme="minorEastAsia"/>
+          <w:sz w:val="24"/>
+          <w:szCs w:val="24"/>
+          <w:lang w:val="pl-PL"/>
+        </w:rPr>
+        <w:t xml:space="preserve"> </w:t>
+      </w:r>
+      <w:r>
+        <w:rPr>
+          <w:rFonts w:eastAsiaTheme="minorEastAsia"/>
+          <w:sz w:val="24"/>
+          <w:szCs w:val="24"/>
+          <w:lang w:val="pl-PL"/>
+        </w:rPr>
+        <w:t xml:space="preserve">policzą 1000 iteracji algorytmu dla </w:t>
       </w:r>
       <w:r>
         <w:rPr>
@@ -3607,7 +5111,7 @@
       <w:tr>
         <w:tc>
           <w:tcPr>
-            <w:tcW w:w="2349" w:type="dxa"/>
+            <w:tcW w:w="2243" w:type="dxa"/>
           </w:tcPr>
           <w:p>
             <w:pPr>
@@ -3631,7 +5135,7 @@
         </w:tc>
         <w:tc>
           <w:tcPr>
-            <w:tcW w:w="2349" w:type="dxa"/>
+            <w:tcW w:w="2246" w:type="dxa"/>
           </w:tcPr>
           <w:p>
             <w:pPr>
@@ -3655,7 +5159,7 @@
         </w:tc>
         <w:tc>
           <w:tcPr>
-            <w:tcW w:w="2349" w:type="dxa"/>
+            <w:tcW w:w="2246" w:type="dxa"/>
           </w:tcPr>
           <w:p>
             <w:pPr>
@@ -3679,7 +5183,7 @@
         </w:tc>
         <w:tc>
           <w:tcPr>
-            <w:tcW w:w="2349" w:type="dxa"/>
+            <w:tcW w:w="2246" w:type="dxa"/>
           </w:tcPr>
           <w:p>
             <w:pPr>
@@ -3705,7 +5209,7 @@
       <w:tr>
         <w:tc>
           <w:tcPr>
-            <w:tcW w:w="2349" w:type="dxa"/>
+            <w:tcW w:w="2243" w:type="dxa"/>
           </w:tcPr>
           <w:p>
             <w:pPr>
@@ -3716,6 +5220,7 @@
                 <w:lang w:val="pl-PL"/>
               </w:rPr>
             </w:pPr>
+            <w:proofErr w:type="spellStart"/>
             <w:r>
               <w:rPr>
                 <w:rFonts w:eastAsiaTheme="minorEastAsia"/>
@@ -3725,11 +5230,12 @@
               </w:rPr>
               <w:t>OpenMP</w:t>
             </w:r>
+            <w:proofErr w:type="spellEnd"/>
           </w:p>
         </w:tc>
         <w:tc>
           <w:tcPr>
-            <w:tcW w:w="2349" w:type="dxa"/>
+            <w:tcW w:w="2246" w:type="dxa"/>
           </w:tcPr>
           <w:p>
             <w:pPr>
@@ -3753,7 +5259,7 @@
         </w:tc>
         <w:tc>
           <w:tcPr>
-            <w:tcW w:w="2349" w:type="dxa"/>
+            <w:tcW w:w="2246" w:type="dxa"/>
           </w:tcPr>
           <w:p>
             <w:pPr>
@@ -3777,7 +5283,7 @@
         </w:tc>
         <w:tc>
           <w:tcPr>
-            <w:tcW w:w="2349" w:type="dxa"/>
+            <w:tcW w:w="2246" w:type="dxa"/>
           </w:tcPr>
           <w:p>
             <w:pPr>
@@ -3803,7 +5309,7 @@
       <w:tr>
         <w:tc>
           <w:tcPr>
-            <w:tcW w:w="2349" w:type="dxa"/>
+            <w:tcW w:w="2243" w:type="dxa"/>
           </w:tcPr>
           <w:p>
             <w:pPr>
@@ -3814,6 +5320,7 @@
                 <w:lang w:val="pl-PL"/>
               </w:rPr>
             </w:pPr>
+            <w:proofErr w:type="spellStart"/>
             <w:r>
               <w:rPr>
                 <w:rFonts w:eastAsiaTheme="minorEastAsia"/>
@@ -3823,11 +5330,12 @@
               </w:rPr>
               <w:t>OpenMPI</w:t>
             </w:r>
+            <w:proofErr w:type="spellEnd"/>
           </w:p>
         </w:tc>
         <w:tc>
           <w:tcPr>
-            <w:tcW w:w="2349" w:type="dxa"/>
+            <w:tcW w:w="2246" w:type="dxa"/>
           </w:tcPr>
           <w:p>
             <w:pPr>
@@ -3851,7 +5359,7 @@
         </w:tc>
         <w:tc>
           <w:tcPr>
-            <w:tcW w:w="2349" w:type="dxa"/>
+            <w:tcW w:w="2246" w:type="dxa"/>
           </w:tcPr>
           <w:p>
             <w:pPr>
@@ -3875,7 +5383,7 @@
         </w:tc>
         <w:tc>
           <w:tcPr>
-            <w:tcW w:w="2349" w:type="dxa"/>
+            <w:tcW w:w="2246" w:type="dxa"/>
           </w:tcPr>
           <w:p>
             <w:pPr>
@@ -3898,13 +5406,144 @@
           </w:p>
         </w:tc>
       </w:tr>
+    </w:tbl>
+    <w:p>
+      <w:pPr>
+        <w:ind w:left="415"/>
+        <w:rPr>
+          <w:rFonts w:eastAsiaTheme="minorEastAsia"/>
+          <w:sz w:val="24"/>
+          <w:szCs w:val="24"/>
+          <w:lang w:val="pl-PL"/>
+        </w:rPr>
+      </w:pPr>
+      <w:r>
+        <w:rPr>
+          <w:rFonts w:eastAsiaTheme="minorEastAsia"/>
+          <w:sz w:val="24"/>
+          <w:szCs w:val="24"/>
+          <w:lang w:val="pl-PL"/>
+        </w:rPr>
+        <w:t xml:space="preserve"> </w:t>
+      </w:r>
+    </w:p>
+    <w:p>
+      <w:pPr>
+        <w:ind w:left="415"/>
+        <w:rPr>
+          <w:rFonts w:eastAsiaTheme="minorEastAsia"/>
+          <w:sz w:val="24"/>
+          <w:szCs w:val="24"/>
+          <w:lang w:val="pl-PL"/>
+        </w:rPr>
+      </w:pPr>
+      <w:r>
+        <w:rPr>
+          <w:rFonts w:eastAsiaTheme="minorEastAsia"/>
+          <w:sz w:val="24"/>
+          <w:szCs w:val="24"/>
+          <w:lang w:val="pl-PL"/>
+        </w:rPr>
+        <w:t xml:space="preserve">Dla implementacji CUDA korzystającej ze współdzielonej pamięci przeprowadzono test wydajności algorytmu w zależności od rozmiaru bloku. Test przeprowadzono na siatce o rozmiarze </w:t>
+      </w:r>
+      <w:r>
+        <w:rPr>
+          <w:rFonts w:eastAsiaTheme="minorEastAsia"/>
+          <w:sz w:val="24"/>
+          <w:szCs w:val="24"/>
+          <w:lang w:val="pl-PL"/>
+        </w:rPr>
+        <w:t>256x208</w:t>
+      </w:r>
+      <w:r>
+        <w:rPr>
+          <w:rFonts w:eastAsiaTheme="minorEastAsia"/>
+          <w:sz w:val="24"/>
+          <w:szCs w:val="24"/>
+          <w:lang w:val="pl-PL"/>
+        </w:rPr>
+        <w:t xml:space="preserve"> wykonując 1000 iteracji.</w:t>
+      </w:r>
+    </w:p>
+    <w:tbl>
+      <w:tblPr>
+        <w:tblStyle w:val="Tabela-Siatka"/>
+        <w:tblW w:w="0" w:type="auto"/>
+        <w:tblInd w:w="415" w:type="dxa"/>
+        <w:tblLook w:val="04A0" w:firstRow="1" w:lastRow="0" w:firstColumn="1" w:lastColumn="0" w:noHBand="0" w:noVBand="1"/>
+      </w:tblPr>
+      <w:tblGrid>
+        <w:gridCol w:w="4500"/>
+        <w:gridCol w:w="4481"/>
+      </w:tblGrid>
       <w:tr>
         <w:tc>
           <w:tcPr>
-            <w:tcW w:w="2349" w:type="dxa"/>
+            <w:tcW w:w="4698" w:type="dxa"/>
           </w:tcPr>
           <w:p>
             <w:pPr>
+              <w:jc w:val="center"/>
+              <w:rPr>
+                <w:rFonts w:eastAsiaTheme="minorEastAsia"/>
+                <w:b/>
+                <w:bCs/>
+                <w:sz w:val="24"/>
+                <w:szCs w:val="24"/>
+                <w:lang w:val="pl-PL"/>
+              </w:rPr>
+            </w:pPr>
+            <w:r>
+              <w:rPr>
+                <w:rFonts w:eastAsiaTheme="minorEastAsia"/>
+                <w:b/>
+                <w:bCs/>
+                <w:sz w:val="24"/>
+                <w:szCs w:val="24"/>
+                <w:lang w:val="pl-PL"/>
+              </w:rPr>
+              <w:t>Rozmiar bloku [-]</w:t>
+            </w:r>
+          </w:p>
+        </w:tc>
+        <w:tc>
+          <w:tcPr>
+            <w:tcW w:w="4698" w:type="dxa"/>
+          </w:tcPr>
+          <w:p>
+            <w:pPr>
+              <w:jc w:val="center"/>
+              <w:rPr>
+                <w:rFonts w:eastAsiaTheme="minorEastAsia"/>
+                <w:b/>
+                <w:bCs/>
+                <w:sz w:val="24"/>
+                <w:szCs w:val="24"/>
+                <w:lang w:val="pl-PL"/>
+              </w:rPr>
+            </w:pPr>
+            <w:r>
+              <w:rPr>
+                <w:rFonts w:eastAsiaTheme="minorEastAsia"/>
+                <w:b/>
+                <w:bCs/>
+                <w:sz w:val="24"/>
+                <w:szCs w:val="24"/>
+                <w:lang w:val="pl-PL"/>
+              </w:rPr>
+              <w:t>Czas [ms]</w:t>
+            </w:r>
+          </w:p>
+        </w:tc>
+      </w:tr>
+      <w:tr>
+        <w:tc>
+          <w:tcPr>
+            <w:tcW w:w="4698" w:type="dxa"/>
+          </w:tcPr>
+          <w:p>
+            <w:pPr>
+              <w:jc w:val="center"/>
               <w:rPr>
                 <w:rFonts w:eastAsiaTheme="minorEastAsia"/>
                 <w:sz w:val="24"/>
@@ -3912,14 +5551,24 @@
                 <w:lang w:val="pl-PL"/>
               </w:rPr>
             </w:pPr>
+            <w:r>
+              <w:rPr>
+                <w:rFonts w:eastAsiaTheme="minorEastAsia"/>
+                <w:sz w:val="24"/>
+                <w:szCs w:val="24"/>
+                <w:lang w:val="pl-PL"/>
+              </w:rPr>
+              <w:t>4x4</w:t>
+            </w:r>
           </w:p>
         </w:tc>
         <w:tc>
           <w:tcPr>
-            <w:tcW w:w="2349" w:type="dxa"/>
+            <w:tcW w:w="4698" w:type="dxa"/>
           </w:tcPr>
           <w:p>
             <w:pPr>
+              <w:jc w:val="center"/>
               <w:rPr>
                 <w:rFonts w:eastAsiaTheme="minorEastAsia"/>
                 <w:sz w:val="24"/>
@@ -3927,14 +5576,26 @@
                 <w:lang w:val="pl-PL"/>
               </w:rPr>
             </w:pPr>
+            <w:r>
+              <w:rPr>
+                <w:rFonts w:eastAsiaTheme="minorEastAsia"/>
+                <w:sz w:val="24"/>
+                <w:szCs w:val="24"/>
+                <w:lang w:val="pl-PL"/>
+              </w:rPr>
+              <w:t>7.76</w:t>
+            </w:r>
           </w:p>
         </w:tc>
+      </w:tr>
+      <w:tr>
         <w:tc>
           <w:tcPr>
-            <w:tcW w:w="2349" w:type="dxa"/>
+            <w:tcW w:w="4698" w:type="dxa"/>
           </w:tcPr>
           <w:p>
             <w:pPr>
+              <w:jc w:val="center"/>
               <w:rPr>
                 <w:rFonts w:eastAsiaTheme="minorEastAsia"/>
                 <w:sz w:val="24"/>
@@ -3942,14 +5603,24 @@
                 <w:lang w:val="pl-PL"/>
               </w:rPr>
             </w:pPr>
+            <w:r>
+              <w:rPr>
+                <w:rFonts w:eastAsiaTheme="minorEastAsia"/>
+                <w:sz w:val="24"/>
+                <w:szCs w:val="24"/>
+                <w:lang w:val="pl-PL"/>
+              </w:rPr>
+              <w:t>16x16</w:t>
+            </w:r>
           </w:p>
         </w:tc>
         <w:tc>
           <w:tcPr>
-            <w:tcW w:w="2349" w:type="dxa"/>
+            <w:tcW w:w="4698" w:type="dxa"/>
           </w:tcPr>
           <w:p>
             <w:pPr>
+              <w:jc w:val="center"/>
               <w:rPr>
                 <w:rFonts w:eastAsiaTheme="minorEastAsia"/>
                 <w:sz w:val="24"/>
@@ -3957,6 +5628,67 @@
                 <w:lang w:val="pl-PL"/>
               </w:rPr>
             </w:pPr>
+            <w:r>
+              <w:rPr>
+                <w:rFonts w:eastAsiaTheme="minorEastAsia"/>
+                <w:sz w:val="24"/>
+                <w:szCs w:val="24"/>
+                <w:lang w:val="pl-PL"/>
+              </w:rPr>
+              <w:t>2.83</w:t>
+            </w:r>
+          </w:p>
+        </w:tc>
+      </w:tr>
+      <w:tr>
+        <w:tc>
+          <w:tcPr>
+            <w:tcW w:w="4698" w:type="dxa"/>
+          </w:tcPr>
+          <w:p>
+            <w:pPr>
+              <w:jc w:val="center"/>
+              <w:rPr>
+                <w:rFonts w:eastAsiaTheme="minorEastAsia"/>
+                <w:sz w:val="24"/>
+                <w:szCs w:val="24"/>
+                <w:lang w:val="pl-PL"/>
+              </w:rPr>
+            </w:pPr>
+            <w:r>
+              <w:rPr>
+                <w:rFonts w:eastAsiaTheme="minorEastAsia"/>
+                <w:sz w:val="24"/>
+                <w:szCs w:val="24"/>
+                <w:lang w:val="pl-PL"/>
+              </w:rPr>
+              <w:t>64x64</w:t>
+            </w:r>
+          </w:p>
+        </w:tc>
+        <w:tc>
+          <w:tcPr>
+            <w:tcW w:w="4698" w:type="dxa"/>
+          </w:tcPr>
+          <w:p>
+            <w:pPr>
+              <w:jc w:val="center"/>
+              <w:rPr>
+                <w:rFonts w:eastAsiaTheme="minorEastAsia"/>
+                <w:sz w:val="24"/>
+                <w:szCs w:val="24"/>
+                <w:lang w:val="pl-PL"/>
+              </w:rPr>
+            </w:pPr>
+            <w:r>
+              <w:rPr>
+                <w:rFonts w:eastAsiaTheme="minorEastAsia"/>
+                <w:sz w:val="24"/>
+                <w:szCs w:val="24"/>
+                <w:lang w:val="pl-PL"/>
+              </w:rPr>
+              <w:t>0.16</w:t>
+            </w:r>
           </w:p>
         </w:tc>
       </w:tr>
@@ -3971,15 +5703,6 @@
           <w:lang w:val="pl-PL"/>
         </w:rPr>
       </w:pPr>
-      <w:r>
-        <w:rPr>
-          <w:rFonts w:eastAsiaTheme="minorEastAsia"/>
-          <w:sz w:val="24"/>
-          <w:szCs w:val="24"/>
-          <w:lang w:val="pl-PL"/>
-        </w:rPr>
-        <w:t xml:space="preserve"> </w:t>
-      </w:r>
     </w:p>
     <w:p>
       <w:pPr>
@@ -3991,6 +5714,15 @@
           <w:lang w:val="pl-PL"/>
         </w:rPr>
       </w:pPr>
+      <w:r>
+        <w:rPr>
+          <w:rFonts w:eastAsiaTheme="minorEastAsia"/>
+          <w:sz w:val="24"/>
+          <w:szCs w:val="24"/>
+          <w:lang w:val="pl-PL"/>
+        </w:rPr>
+        <w:t>Wyniki wskazują, że im większy rozmiar bloku tym krótszy czas wykonywania algorytmu. Dzieje się tak dlatego, że im więcej wątków znajduje się w bloku, tym większe jest użycie pamięci współdzielonej i mniej operacji odczytu i zapisu do pamięci globalnej.</w:t>
+      </w:r>
     </w:p>
     <w:p>
       <w:pPr>
@@ -4038,29 +5770,18 @@
     </w:p>
     <w:p>
       <w:pPr>
+        <w:rPr>
+          <w:rFonts w:eastAsiaTheme="minorEastAsia"/>
+          <w:sz w:val="24"/>
+          <w:szCs w:val="24"/>
+          <w:lang w:val="pl-PL"/>
+        </w:rPr>
+      </w:pPr>
+    </w:p>
+    <w:p>
+      <w:pPr>
         <w:ind w:left="415"/>
         <w:rPr>
-          <w:rFonts w:eastAsiaTheme="minorEastAsia"/>
-          <w:sz w:val="24"/>
-          <w:szCs w:val="24"/>
-          <w:lang w:val="pl-PL"/>
-        </w:rPr>
-      </w:pPr>
-    </w:p>
-    <w:p>
-      <w:pPr>
-        <w:rPr>
-          <w:rFonts w:eastAsiaTheme="minorEastAsia"/>
-          <w:sz w:val="24"/>
-          <w:szCs w:val="24"/>
-          <w:lang w:val="pl-PL"/>
-        </w:rPr>
-      </w:pPr>
-    </w:p>
-    <w:p>
-      <w:pPr>
-        <w:ind w:left="415"/>
-        <w:rPr>
           <w:sz w:val="24"/>
           <w:szCs w:val="24"/>
           <w:lang w:val="pl-PL"/>
@@ -4068,13 +5789,86 @@
       </w:pPr>
     </w:p>
     <w:sectPr>
+      <w:headerReference w:type="first" r:id="rId15"/>
       <w:pgSz w:w="12240" w:h="15840"/>
       <w:pgMar w:top="1417" w:right="1417" w:bottom="1417" w:left="1417" w:header="720" w:footer="720" w:gutter="0"/>
       <w:cols w:space="720"/>
+      <w:titlePg/>
       <w:docGrid w:linePitch="360"/>
     </w:sectPr>
   </w:body>
 </w:document>
+</file>
+
+<file path=word/endnotes.xml><?xml version="1.0" encoding="utf-8"?>
+<w:endnotes xmlns:wpc="http://schemas.microsoft.com/office/word/2010/wordprocessingCanvas" xmlns:cx="http://schemas.microsoft.com/office/drawing/2014/chartex" xmlns:cx1="http://schemas.microsoft.com/office/drawing/2015/9/8/chartex" xmlns:cx2="http://schemas.microsoft.com/office/drawing/2015/10/21/chartex" xmlns:cx3="http://schemas.microsoft.com/office/drawing/2016/5/9/chartex" xmlns:cx4="http://schemas.microsoft.com/office/drawing/2016/5/10/chartex" xmlns:cx5="http://schemas.microsoft.com/office/drawing/2016/5/11/chartex" xmlns:cx6="http://schemas.microsoft.com/office/drawing/2016/5/12/chartex" xmlns:cx7="http://schemas.microsoft.com/office/drawing/2016/5/13/chartex" xmlns:cx8="http://schemas.microsoft.com/office/drawing/2016/5/14/chartex" xmlns:mc="http://schemas.openxmlformats.org/markup-compatibility/2006" xmlns:aink="http://schemas.microsoft.com/office/drawing/2016/ink" xmlns:am3d="http://schemas.microsoft.com/office/drawing/2017/model3d" xmlns:o="urn:schemas-microsoft-com:office:office" xmlns:oel="http://schemas.microsoft.com/office/2019/extlst" xmlns:r="http://schemas.openxmlformats.org/officeDocument/2006/relationships" xmlns:m="http://schemas.openxmlformats.org/officeDocument/2006/math" xmlns:v="urn:schemas-microsoft-com:vml" xmlns:wp14="http://schemas.microsoft.com/office/word/2010/wordprocessingDrawing" xmlns:wp="http://schemas.openxmlformats.org/drawingml/2006/wordprocessingDrawing" xmlns:w10="urn:schemas-microsoft-com:office:word" xmlns:w="http://schemas.openxmlformats.org/wordprocessingml/2006/main" xmlns:w14="http://schemas.microsoft.com/office/word/2010/wordml" xmlns:w15="http://schemas.microsoft.com/office/word/2012/wordml" xmlns:w16cex="http://schemas.microsoft.com/office/word/2018/wordml/cex" xmlns:w16cid="http://schemas.microsoft.com/office/word/2016/wordml/cid" xmlns:w16="http://schemas.microsoft.com/office/word/2018/wordml" xmlns:w16sdtdh="http://schemas.microsoft.com/office/word/2020/wordml/sdtdatahash" xmlns:w16se="http://schemas.microsoft.com/office/word/2015/wordml/symex" xmlns:wpg="http://schemas.microsoft.com/office/word/2010/wordprocessingGroup" xmlns:wpi="http://schemas.microsoft.com/office/word/2010/wordprocessingInk" xmlns:wne="http://schemas.microsoft.com/office/word/2006/wordml" xmlns:wps="http://schemas.microsoft.com/office/word/2010/wordprocessingShape" mc:Ignorable="w14 w15 w16se w16cid w16 w16cex w16sdtdh wp14">
+  <w:endnote w:type="separator" w:id="-1">
+    <w:p>
+      <w:pPr>
+        <w:spacing w:after="0" w:line="240" w:lineRule="auto"/>
+      </w:pPr>
+      <w:r>
+        <w:separator/>
+      </w:r>
+    </w:p>
+  </w:endnote>
+  <w:endnote w:type="continuationSeparator" w:id="0">
+    <w:p>
+      <w:pPr>
+        <w:spacing w:after="0" w:line="240" w:lineRule="auto"/>
+      </w:pPr>
+      <w:r>
+        <w:continuationSeparator/>
+      </w:r>
+    </w:p>
+  </w:endnote>
+</w:endnotes>
+</file>
+
+<file path=word/footnotes.xml><?xml version="1.0" encoding="utf-8"?>
+<w:footnotes xmlns:wpc="http://schemas.microsoft.com/office/word/2010/wordprocessingCanvas" xmlns:cx="http://schemas.microsoft.com/office/drawing/2014/chartex" xmlns:cx1="http://schemas.microsoft.com/office/drawing/2015/9/8/chartex" xmlns:cx2="http://schemas.microsoft.com/office/drawing/2015/10/21/chartex" xmlns:cx3="http://schemas.microsoft.com/office/drawing/2016/5/9/chartex" xmlns:cx4="http://schemas.microsoft.com/office/drawing/2016/5/10/chartex" xmlns:cx5="http://schemas.microsoft.com/office/drawing/2016/5/11/chartex" xmlns:cx6="http://schemas.microsoft.com/office/drawing/2016/5/12/chartex" xmlns:cx7="http://schemas.microsoft.com/office/drawing/2016/5/13/chartex" xmlns:cx8="http://schemas.microsoft.com/office/drawing/2016/5/14/chartex" xmlns:mc="http://schemas.openxmlformats.org/markup-compatibility/2006" xmlns:aink="http://schemas.microsoft.com/office/drawing/2016/ink" xmlns:am3d="http://schemas.microsoft.com/office/drawing/2017/model3d" xmlns:o="urn:schemas-microsoft-com:office:office" xmlns:oel="http://schemas.microsoft.com/office/2019/extlst" xmlns:r="http://schemas.openxmlformats.org/officeDocument/2006/relationships" xmlns:m="http://schemas.openxmlformats.org/officeDocument/2006/math" xmlns:v="urn:schemas-microsoft-com:vml" xmlns:wp14="http://schemas.microsoft.com/office/word/2010/wordprocessingDrawing" xmlns:wp="http://schemas.openxmlformats.org/drawingml/2006/wordprocessingDrawing" xmlns:w10="urn:schemas-microsoft-com:office:word" xmlns:w="http://schemas.openxmlformats.org/wordprocessingml/2006/main" xmlns:w14="http://schemas.microsoft.com/office/word/2010/wordml" xmlns:w15="http://schemas.microsoft.com/office/word/2012/wordml" xmlns:w16cex="http://schemas.microsoft.com/office/word/2018/wordml/cex" xmlns:w16cid="http://schemas.microsoft.com/office/word/2016/wordml/cid" xmlns:w16="http://schemas.microsoft.com/office/word/2018/wordml" xmlns:w16sdtdh="http://schemas.microsoft.com/office/word/2020/wordml/sdtdatahash" xmlns:w16se="http://schemas.microsoft.com/office/word/2015/wordml/symex" xmlns:wpg="http://schemas.microsoft.com/office/word/2010/wordprocessingGroup" xmlns:wpi="http://schemas.microsoft.com/office/word/2010/wordprocessingInk" xmlns:wne="http://schemas.microsoft.com/office/word/2006/wordml" xmlns:wps="http://schemas.microsoft.com/office/word/2010/wordprocessingShape" mc:Ignorable="w14 w15 w16se w16cid w16 w16cex w16sdtdh wp14">
+  <w:footnote w:type="separator" w:id="-1">
+    <w:p>
+      <w:pPr>
+        <w:spacing w:after="0" w:line="240" w:lineRule="auto"/>
+      </w:pPr>
+      <w:r>
+        <w:separator/>
+      </w:r>
+    </w:p>
+  </w:footnote>
+  <w:footnote w:type="continuationSeparator" w:id="0">
+    <w:p>
+      <w:pPr>
+        <w:spacing w:after="0" w:line="240" w:lineRule="auto"/>
+      </w:pPr>
+      <w:r>
+        <w:continuationSeparator/>
+      </w:r>
+    </w:p>
+  </w:footnote>
+</w:footnotes>
+</file>
+
+<file path=word/header1.xml><?xml version="1.0" encoding="utf-8"?>
+<w:hdr xmlns:wpc="http://schemas.microsoft.com/office/word/2010/wordprocessingCanvas" xmlns:cx="http://schemas.microsoft.com/office/drawing/2014/chartex" xmlns:cx1="http://schemas.microsoft.com/office/drawing/2015/9/8/chartex" xmlns:cx2="http://schemas.microsoft.com/office/drawing/2015/10/21/chartex" xmlns:cx3="http://schemas.microsoft.com/office/drawing/2016/5/9/chartex" xmlns:cx4="http://schemas.microsoft.com/office/drawing/2016/5/10/chartex" xmlns:cx5="http://schemas.microsoft.com/office/drawing/2016/5/11/chartex" xmlns:cx6="http://schemas.microsoft.com/office/drawing/2016/5/12/chartex" xmlns:cx7="http://schemas.microsoft.com/office/drawing/2016/5/13/chartex" xmlns:cx8="http://schemas.microsoft.com/office/drawing/2016/5/14/chartex" xmlns:mc="http://schemas.openxmlformats.org/markup-compatibility/2006" xmlns:aink="http://schemas.microsoft.com/office/drawing/2016/ink" xmlns:am3d="http://schemas.microsoft.com/office/drawing/2017/model3d" xmlns:o="urn:schemas-microsoft-com:office:office" xmlns:oel="http://schemas.microsoft.com/office/2019/extlst" xmlns:r="http://schemas.openxmlformats.org/officeDocument/2006/relationships" xmlns:m="http://schemas.openxmlformats.org/officeDocument/2006/math" xmlns:v="urn:schemas-microsoft-com:vml" xmlns:wp14="http://schemas.microsoft.com/office/word/2010/wordprocessingDrawing" xmlns:wp="http://schemas.openxmlformats.org/drawingml/2006/wordprocessingDrawing" xmlns:w10="urn:schemas-microsoft-com:office:word" xmlns:w="http://schemas.openxmlformats.org/wordprocessingml/2006/main" xmlns:w14="http://schemas.microsoft.com/office/word/2010/wordml" xmlns:w15="http://schemas.microsoft.com/office/word/2012/wordml" xmlns:w16cex="http://schemas.microsoft.com/office/word/2018/wordml/cex" xmlns:w16cid="http://schemas.microsoft.com/office/word/2016/wordml/cid" xmlns:w16="http://schemas.microsoft.com/office/word/2018/wordml" xmlns:w16sdtdh="http://schemas.microsoft.com/office/word/2020/wordml/sdtdatahash" xmlns:w16se="http://schemas.microsoft.com/office/word/2015/wordml/symex" xmlns:wpg="http://schemas.microsoft.com/office/word/2010/wordprocessingGroup" xmlns:wpi="http://schemas.microsoft.com/office/word/2010/wordprocessingInk" xmlns:wne="http://schemas.microsoft.com/office/word/2006/wordml" xmlns:wps="http://schemas.microsoft.com/office/word/2010/wordprocessingShape" mc:Ignorable="w14 w15 w16se w16cid w16 w16cex w16sdtdh wp14">
+  <w:p>
+    <w:pPr>
+      <w:pStyle w:val="Nagwek"/>
+    </w:pPr>
+    <w:r>
+      <w:t>Piotr Radecki</w:t>
+    </w:r>
+  </w:p>
+  <w:p>
+    <w:pPr>
+      <w:pStyle w:val="Nagwek"/>
+    </w:pPr>
+    <w:r>
+      <w:t>Dawid Krzos</w:t>
+    </w:r>
+  </w:p>
+</w:hdr>
 </file>
 
 <file path=word/numbering.xml><?xml version="1.0" encoding="utf-8"?>
@@ -4395,13 +6189,247 @@
     </w:lvl>
   </w:abstractNum>
   <w:abstractNum w:abstractNumId="3" w15:restartNumberingAfterBreak="0">
+    <w:nsid w:val="51D776E6"/>
+    <w:multiLevelType w:val="hybridMultilevel"/>
+    <w:tmpl w:val="4C32AED6"/>
+    <w:lvl w:ilvl="0" w:tplc="04150001">
+      <w:start w:val="1"/>
+      <w:numFmt w:val="bullet"/>
+      <w:lvlText w:val=""/>
+      <w:lvlJc w:val="left"/>
+      <w:pPr>
+        <w:ind w:left="1080" w:hanging="360"/>
+      </w:pPr>
+      <w:rPr>
+        <w:rFonts w:ascii="Symbol" w:hAnsi="Symbol" w:hint="default"/>
+      </w:rPr>
+    </w:lvl>
+    <w:lvl w:ilvl="1" w:tplc="04150003" w:tentative="1">
+      <w:start w:val="1"/>
+      <w:numFmt w:val="bullet"/>
+      <w:lvlText w:val="o"/>
+      <w:lvlJc w:val="left"/>
+      <w:pPr>
+        <w:ind w:left="1800" w:hanging="360"/>
+      </w:pPr>
+      <w:rPr>
+        <w:rFonts w:ascii="Courier New" w:hAnsi="Courier New" w:cs="Courier New" w:hint="default"/>
+      </w:rPr>
+    </w:lvl>
+    <w:lvl w:ilvl="2" w:tplc="04150005" w:tentative="1">
+      <w:start w:val="1"/>
+      <w:numFmt w:val="bullet"/>
+      <w:lvlText w:val=""/>
+      <w:lvlJc w:val="left"/>
+      <w:pPr>
+        <w:ind w:left="2520" w:hanging="360"/>
+      </w:pPr>
+      <w:rPr>
+        <w:rFonts w:ascii="Wingdings" w:hAnsi="Wingdings" w:hint="default"/>
+      </w:rPr>
+    </w:lvl>
+    <w:lvl w:ilvl="3" w:tplc="04150001" w:tentative="1">
+      <w:start w:val="1"/>
+      <w:numFmt w:val="bullet"/>
+      <w:lvlText w:val=""/>
+      <w:lvlJc w:val="left"/>
+      <w:pPr>
+        <w:ind w:left="3240" w:hanging="360"/>
+      </w:pPr>
+      <w:rPr>
+        <w:rFonts w:ascii="Symbol" w:hAnsi="Symbol" w:hint="default"/>
+      </w:rPr>
+    </w:lvl>
+    <w:lvl w:ilvl="4" w:tplc="04150003" w:tentative="1">
+      <w:start w:val="1"/>
+      <w:numFmt w:val="bullet"/>
+      <w:lvlText w:val="o"/>
+      <w:lvlJc w:val="left"/>
+      <w:pPr>
+        <w:ind w:left="3960" w:hanging="360"/>
+      </w:pPr>
+      <w:rPr>
+        <w:rFonts w:ascii="Courier New" w:hAnsi="Courier New" w:cs="Courier New" w:hint="default"/>
+      </w:rPr>
+    </w:lvl>
+    <w:lvl w:ilvl="5" w:tplc="04150005" w:tentative="1">
+      <w:start w:val="1"/>
+      <w:numFmt w:val="bullet"/>
+      <w:lvlText w:val=""/>
+      <w:lvlJc w:val="left"/>
+      <w:pPr>
+        <w:ind w:left="4680" w:hanging="360"/>
+      </w:pPr>
+      <w:rPr>
+        <w:rFonts w:ascii="Wingdings" w:hAnsi="Wingdings" w:hint="default"/>
+      </w:rPr>
+    </w:lvl>
+    <w:lvl w:ilvl="6" w:tplc="04150001" w:tentative="1">
+      <w:start w:val="1"/>
+      <w:numFmt w:val="bullet"/>
+      <w:lvlText w:val=""/>
+      <w:lvlJc w:val="left"/>
+      <w:pPr>
+        <w:ind w:left="5400" w:hanging="360"/>
+      </w:pPr>
+      <w:rPr>
+        <w:rFonts w:ascii="Symbol" w:hAnsi="Symbol" w:hint="default"/>
+      </w:rPr>
+    </w:lvl>
+    <w:lvl w:ilvl="7" w:tplc="04150003" w:tentative="1">
+      <w:start w:val="1"/>
+      <w:numFmt w:val="bullet"/>
+      <w:lvlText w:val="o"/>
+      <w:lvlJc w:val="left"/>
+      <w:pPr>
+        <w:ind w:left="6120" w:hanging="360"/>
+      </w:pPr>
+      <w:rPr>
+        <w:rFonts w:ascii="Courier New" w:hAnsi="Courier New" w:cs="Courier New" w:hint="default"/>
+      </w:rPr>
+    </w:lvl>
+    <w:lvl w:ilvl="8" w:tplc="04150005" w:tentative="1">
+      <w:start w:val="1"/>
+      <w:numFmt w:val="bullet"/>
+      <w:lvlText w:val=""/>
+      <w:lvlJc w:val="left"/>
+      <w:pPr>
+        <w:ind w:left="6840" w:hanging="360"/>
+      </w:pPr>
+      <w:rPr>
+        <w:rFonts w:ascii="Wingdings" w:hAnsi="Wingdings" w:hint="default"/>
+      </w:rPr>
+    </w:lvl>
+  </w:abstractNum>
+  <w:abstractNum w:abstractNumId="4" w15:restartNumberingAfterBreak="0">
     <w:nsid w:val="6C3F0D78"/>
-    <w:multiLevelType w:val="hybridMultilevel"/>
-    <w:tmpl w:val="1F72BE1A"/>
-    <w:lvl w:ilvl="0" w:tplc="0409000F">
+    <w:multiLevelType w:val="multilevel"/>
+    <w:tmpl w:val="BBFA1CDA"/>
+    <w:lvl w:ilvl="0">
       <w:start w:val="1"/>
       <w:numFmt w:val="decimal"/>
       <w:lvlText w:val="%1."/>
+      <w:lvlJc w:val="left"/>
+      <w:pPr>
+        <w:ind w:left="720" w:hanging="360"/>
+      </w:pPr>
+      <w:rPr>
+        <w:rFonts w:hint="default"/>
+      </w:rPr>
+    </w:lvl>
+    <w:lvl w:ilvl="1">
+      <w:start w:val="1"/>
+      <w:numFmt w:val="decimal"/>
+      <w:isLgl/>
+      <w:lvlText w:val="%1.%2."/>
+      <w:lvlJc w:val="left"/>
+      <w:pPr>
+        <w:ind w:left="720" w:hanging="360"/>
+      </w:pPr>
+      <w:rPr>
+        <w:rFonts w:hint="default"/>
+      </w:rPr>
+    </w:lvl>
+    <w:lvl w:ilvl="2">
+      <w:start w:val="1"/>
+      <w:numFmt w:val="decimal"/>
+      <w:isLgl/>
+      <w:lvlText w:val="%1.%2.%3."/>
+      <w:lvlJc w:val="left"/>
+      <w:pPr>
+        <w:ind w:left="1080" w:hanging="720"/>
+      </w:pPr>
+      <w:rPr>
+        <w:rFonts w:hint="default"/>
+      </w:rPr>
+    </w:lvl>
+    <w:lvl w:ilvl="3">
+      <w:start w:val="1"/>
+      <w:numFmt w:val="decimal"/>
+      <w:isLgl/>
+      <w:lvlText w:val="%1.%2.%3.%4."/>
+      <w:lvlJc w:val="left"/>
+      <w:pPr>
+        <w:ind w:left="1080" w:hanging="720"/>
+      </w:pPr>
+      <w:rPr>
+        <w:rFonts w:hint="default"/>
+      </w:rPr>
+    </w:lvl>
+    <w:lvl w:ilvl="4">
+      <w:start w:val="1"/>
+      <w:numFmt w:val="decimal"/>
+      <w:isLgl/>
+      <w:lvlText w:val="%1.%2.%3.%4.%5."/>
+      <w:lvlJc w:val="left"/>
+      <w:pPr>
+        <w:ind w:left="1440" w:hanging="1080"/>
+      </w:pPr>
+      <w:rPr>
+        <w:rFonts w:hint="default"/>
+      </w:rPr>
+    </w:lvl>
+    <w:lvl w:ilvl="5">
+      <w:start w:val="1"/>
+      <w:numFmt w:val="decimal"/>
+      <w:isLgl/>
+      <w:lvlText w:val="%1.%2.%3.%4.%5.%6."/>
+      <w:lvlJc w:val="left"/>
+      <w:pPr>
+        <w:ind w:left="1440" w:hanging="1080"/>
+      </w:pPr>
+      <w:rPr>
+        <w:rFonts w:hint="default"/>
+      </w:rPr>
+    </w:lvl>
+    <w:lvl w:ilvl="6">
+      <w:start w:val="1"/>
+      <w:numFmt w:val="decimal"/>
+      <w:isLgl/>
+      <w:lvlText w:val="%1.%2.%3.%4.%5.%6.%7."/>
+      <w:lvlJc w:val="left"/>
+      <w:pPr>
+        <w:ind w:left="1800" w:hanging="1440"/>
+      </w:pPr>
+      <w:rPr>
+        <w:rFonts w:hint="default"/>
+      </w:rPr>
+    </w:lvl>
+    <w:lvl w:ilvl="7">
+      <w:start w:val="1"/>
+      <w:numFmt w:val="decimal"/>
+      <w:isLgl/>
+      <w:lvlText w:val="%1.%2.%3.%4.%5.%6.%7.%8."/>
+      <w:lvlJc w:val="left"/>
+      <w:pPr>
+        <w:ind w:left="1800" w:hanging="1440"/>
+      </w:pPr>
+      <w:rPr>
+        <w:rFonts w:hint="default"/>
+      </w:rPr>
+    </w:lvl>
+    <w:lvl w:ilvl="8">
+      <w:start w:val="1"/>
+      <w:numFmt w:val="decimal"/>
+      <w:isLgl/>
+      <w:lvlText w:val="%1.%2.%3.%4.%5.%6.%7.%8.%9."/>
+      <w:lvlJc w:val="left"/>
+      <w:pPr>
+        <w:ind w:left="2160" w:hanging="1800"/>
+      </w:pPr>
+      <w:rPr>
+        <w:rFonts w:hint="default"/>
+      </w:rPr>
+    </w:lvl>
+  </w:abstractNum>
+  <w:abstractNum w:abstractNumId="5" w15:restartNumberingAfterBreak="0">
+    <w:nsid w:val="75F20823"/>
+    <w:multiLevelType w:val="hybridMultilevel"/>
+    <w:tmpl w:val="09A07A9C"/>
+    <w:lvl w:ilvl="0" w:tplc="671613F6">
+      <w:start w:val="1"/>
+      <w:numFmt w:val="upperLetter"/>
+      <w:lvlText w:val="%1&gt;"/>
       <w:lvlJc w:val="left"/>
       <w:pPr>
         <w:ind w:left="720" w:hanging="360"/>
@@ -4483,97 +6511,8 @@
       </w:pPr>
     </w:lvl>
   </w:abstractNum>
-  <w:abstractNum w:abstractNumId="4" w15:restartNumberingAfterBreak="0">
-    <w:nsid w:val="75F20823"/>
-    <w:multiLevelType w:val="hybridMultilevel"/>
-    <w:tmpl w:val="09A07A9C"/>
-    <w:lvl w:ilvl="0" w:tplc="671613F6">
-      <w:start w:val="1"/>
-      <w:numFmt w:val="upperLetter"/>
-      <w:lvlText w:val="%1&gt;"/>
-      <w:lvlJc w:val="left"/>
-      <w:pPr>
-        <w:ind w:left="720" w:hanging="360"/>
-      </w:pPr>
-      <w:rPr>
-        <w:rFonts w:hint="default"/>
-      </w:rPr>
-    </w:lvl>
-    <w:lvl w:ilvl="1" w:tplc="04090019" w:tentative="1">
-      <w:start w:val="1"/>
-      <w:numFmt w:val="lowerLetter"/>
-      <w:lvlText w:val="%2."/>
-      <w:lvlJc w:val="left"/>
-      <w:pPr>
-        <w:ind w:left="1440" w:hanging="360"/>
-      </w:pPr>
-    </w:lvl>
-    <w:lvl w:ilvl="2" w:tplc="0409001B" w:tentative="1">
-      <w:start w:val="1"/>
-      <w:numFmt w:val="lowerRoman"/>
-      <w:lvlText w:val="%3."/>
-      <w:lvlJc w:val="right"/>
-      <w:pPr>
-        <w:ind w:left="2160" w:hanging="180"/>
-      </w:pPr>
-    </w:lvl>
-    <w:lvl w:ilvl="3" w:tplc="0409000F" w:tentative="1">
-      <w:start w:val="1"/>
-      <w:numFmt w:val="decimal"/>
-      <w:lvlText w:val="%4."/>
-      <w:lvlJc w:val="left"/>
-      <w:pPr>
-        <w:ind w:left="2880" w:hanging="360"/>
-      </w:pPr>
-    </w:lvl>
-    <w:lvl w:ilvl="4" w:tplc="04090019" w:tentative="1">
-      <w:start w:val="1"/>
-      <w:numFmt w:val="lowerLetter"/>
-      <w:lvlText w:val="%5."/>
-      <w:lvlJc w:val="left"/>
-      <w:pPr>
-        <w:ind w:left="3600" w:hanging="360"/>
-      </w:pPr>
-    </w:lvl>
-    <w:lvl w:ilvl="5" w:tplc="0409001B" w:tentative="1">
-      <w:start w:val="1"/>
-      <w:numFmt w:val="lowerRoman"/>
-      <w:lvlText w:val="%6."/>
-      <w:lvlJc w:val="right"/>
-      <w:pPr>
-        <w:ind w:left="4320" w:hanging="180"/>
-      </w:pPr>
-    </w:lvl>
-    <w:lvl w:ilvl="6" w:tplc="0409000F" w:tentative="1">
-      <w:start w:val="1"/>
-      <w:numFmt w:val="decimal"/>
-      <w:lvlText w:val="%7."/>
-      <w:lvlJc w:val="left"/>
-      <w:pPr>
-        <w:ind w:left="5040" w:hanging="360"/>
-      </w:pPr>
-    </w:lvl>
-    <w:lvl w:ilvl="7" w:tplc="04090019" w:tentative="1">
-      <w:start w:val="1"/>
-      <w:numFmt w:val="lowerLetter"/>
-      <w:lvlText w:val="%8."/>
-      <w:lvlJc w:val="left"/>
-      <w:pPr>
-        <w:ind w:left="5760" w:hanging="360"/>
-      </w:pPr>
-    </w:lvl>
-    <w:lvl w:ilvl="8" w:tplc="0409001B" w:tentative="1">
-      <w:start w:val="1"/>
-      <w:numFmt w:val="lowerRoman"/>
-      <w:lvlText w:val="%9."/>
-      <w:lvlJc w:val="right"/>
-      <w:pPr>
-        <w:ind w:left="6480" w:hanging="180"/>
-      </w:pPr>
-    </w:lvl>
-  </w:abstractNum>
   <w:num w:numId="1" w16cid:durableId="910694274">
-    <w:abstractNumId w:val="3"/>
+    <w:abstractNumId w:val="4"/>
   </w:num>
   <w:num w:numId="2" w16cid:durableId="475881451">
     <w:abstractNumId w:val="1"/>
@@ -4582,10 +6521,13 @@
     <w:abstractNumId w:val="0"/>
   </w:num>
   <w:num w:numId="4" w16cid:durableId="517281657">
-    <w:abstractNumId w:val="4"/>
+    <w:abstractNumId w:val="5"/>
   </w:num>
   <w:num w:numId="5" w16cid:durableId="915433757">
     <w:abstractNumId w:val="2"/>
+  </w:num>
+  <w:num w:numId="6" w16cid:durableId="1885752637">
+    <w:abstractNumId w:val="3"/>
   </w:num>
 </w:numbering>
 </file>
@@ -5056,6 +6998,50 @@
       </w:tblBorders>
     </w:tblPr>
   </w:style>
+  <w:style w:type="paragraph" w:styleId="Nagwek">
+    <w:name w:val="header"/>
+    <w:basedOn w:val="Normalny"/>
+    <w:link w:val="NagwekZnak"/>
+    <w:uiPriority w:val="99"/>
+    <w:unhideWhenUsed/>
+    <w:rsid w:val="00540551"/>
+    <w:pPr>
+      <w:tabs>
+        <w:tab w:val="center" w:pos="4536"/>
+        <w:tab w:val="right" w:pos="9072"/>
+      </w:tabs>
+      <w:spacing w:after="0" w:line="240" w:lineRule="auto"/>
+    </w:pPr>
+  </w:style>
+  <w:style w:type="character" w:customStyle="1" w:styleId="NagwekZnak">
+    <w:name w:val="Nagłówek Znak"/>
+    <w:basedOn w:val="Domylnaczcionkaakapitu"/>
+    <w:link w:val="Nagwek"/>
+    <w:uiPriority w:val="99"/>
+    <w:rsid w:val="00540551"/>
+  </w:style>
+  <w:style w:type="paragraph" w:styleId="Stopka">
+    <w:name w:val="footer"/>
+    <w:basedOn w:val="Normalny"/>
+    <w:link w:val="StopkaZnak"/>
+    <w:uiPriority w:val="99"/>
+    <w:unhideWhenUsed/>
+    <w:rsid w:val="00540551"/>
+    <w:pPr>
+      <w:tabs>
+        <w:tab w:val="center" w:pos="4536"/>
+        <w:tab w:val="right" w:pos="9072"/>
+      </w:tabs>
+      <w:spacing w:after="0" w:line="240" w:lineRule="auto"/>
+    </w:pPr>
+  </w:style>
+  <w:style w:type="character" w:customStyle="1" w:styleId="StopkaZnak">
+    <w:name w:val="Stopka Znak"/>
+    <w:basedOn w:val="Domylnaczcionkaakapitu"/>
+    <w:link w:val="Stopka"/>
+    <w:uiPriority w:val="99"/>
+    <w:rsid w:val="00540551"/>
+  </w:style>
 </w:styles>
 </file>
 

</xml_diff>

<commit_message>
fix for larger image sizes
</commit_message>
<xml_diff>
--- a/Projekt.docx
+++ b/Projekt.docx
@@ -3291,6 +3291,7 @@
       <w:r>
         <w:rPr>
           <w:rFonts w:eastAsiaTheme="minorEastAsia"/>
+          <w:noProof/>
           <w:sz w:val="24"/>
           <w:szCs w:val="24"/>
           <w:lang w:val="pl-PL"/>
@@ -3992,6 +3993,7 @@
       <w:r>
         <w:rPr>
           <w:rFonts w:eastAsiaTheme="minorEastAsia"/>
+          <w:noProof/>
           <w:sz w:val="24"/>
           <w:szCs w:val="24"/>
           <w:lang w:val="pl-PL"/>
@@ -4214,25 +4216,7 @@
                 <w:szCs w:val="24"/>
                 <w:lang w:val="pl-PL"/>
               </w:rPr>
-              <w:t>heat_gpu</w:t>
-            </w:r>
-            <w:r>
-              <w:rPr>
-                <w:rFonts w:eastAsiaTheme="minorEastAsia"/>
-                <w:sz w:val="24"/>
-                <w:szCs w:val="24"/>
-                <w:lang w:val="pl-PL"/>
-              </w:rPr>
-              <w:t>_data</w:t>
-            </w:r>
-            <w:r>
-              <w:rPr>
-                <w:rFonts w:eastAsiaTheme="minorEastAsia"/>
-                <w:sz w:val="24"/>
-                <w:szCs w:val="24"/>
-                <w:lang w:val="pl-PL"/>
-              </w:rPr>
-              <w:t>.cu</w:t>
+              <w:t>heat_gpu_data.cu</w:t>
             </w:r>
           </w:p>
         </w:tc>
@@ -4283,25 +4267,7 @@
                 <w:szCs w:val="24"/>
                 <w:lang w:val="pl-PL"/>
               </w:rPr>
-              <w:t>heat_gpu</w:t>
-            </w:r>
-            <w:r>
-              <w:rPr>
-                <w:rFonts w:eastAsiaTheme="minorEastAsia"/>
-                <w:sz w:val="24"/>
-                <w:szCs w:val="24"/>
-                <w:lang w:val="pl-PL"/>
-              </w:rPr>
-              <w:t>_shared</w:t>
-            </w:r>
-            <w:r>
-              <w:rPr>
-                <w:rFonts w:eastAsiaTheme="minorEastAsia"/>
-                <w:sz w:val="24"/>
-                <w:szCs w:val="24"/>
-                <w:lang w:val="pl-PL"/>
-              </w:rPr>
-              <w:t>.cu</w:t>
+              <w:t>heat_gpu_shared.cu</w:t>
             </w:r>
           </w:p>
         </w:tc>
@@ -4971,7 +4937,7 @@
           <w:szCs w:val="24"/>
           <w:lang w:val="pl-PL"/>
         </w:rPr>
-        <w:t xml:space="preserve"> oraz </w:t>
+        <w:t xml:space="preserve">, </w:t>
       </w:r>
       <w:proofErr w:type="spellStart"/>
       <w:r>
@@ -4992,6 +4958,15 @@
           <w:lang w:val="pl-PL"/>
         </w:rPr>
         <w:t xml:space="preserve"> </w:t>
+      </w:r>
+      <w:r>
+        <w:rPr>
+          <w:rFonts w:eastAsiaTheme="minorEastAsia"/>
+          <w:sz w:val="24"/>
+          <w:szCs w:val="24"/>
+          <w:lang w:val="pl-PL"/>
+        </w:rPr>
+        <w:t xml:space="preserve">oraz CUDA </w:t>
       </w:r>
       <w:r>
         <w:rPr>
@@ -5115,8 +5090,11 @@
           </w:tcPr>
           <w:p>
             <w:pPr>
-              <w:rPr>
-                <w:rFonts w:eastAsiaTheme="minorEastAsia"/>
+              <w:jc w:val="center"/>
+              <w:rPr>
+                <w:rFonts w:eastAsiaTheme="minorEastAsia"/>
+                <w:b/>
+                <w:bCs/>
                 <w:sz w:val="24"/>
                 <w:szCs w:val="24"/>
                 <w:lang w:val="pl-PL"/>
@@ -5125,6 +5103,8 @@
             <w:r>
               <w:rPr>
                 <w:rFonts w:eastAsiaTheme="minorEastAsia"/>
+                <w:b/>
+                <w:bCs/>
                 <w:sz w:val="24"/>
                 <w:szCs w:val="24"/>
                 <w:lang w:val="pl-PL"/>
@@ -5139,8 +5119,11 @@
           </w:tcPr>
           <w:p>
             <w:pPr>
-              <w:rPr>
-                <w:rFonts w:eastAsiaTheme="minorEastAsia"/>
+              <w:jc w:val="center"/>
+              <w:rPr>
+                <w:rFonts w:eastAsiaTheme="minorEastAsia"/>
+                <w:b/>
+                <w:bCs/>
                 <w:sz w:val="24"/>
                 <w:szCs w:val="24"/>
                 <w:lang w:val="pl-PL"/>
@@ -5149,6 +5132,8 @@
             <w:r>
               <w:rPr>
                 <w:rFonts w:eastAsiaTheme="minorEastAsia"/>
+                <w:b/>
+                <w:bCs/>
                 <w:sz w:val="24"/>
                 <w:szCs w:val="24"/>
                 <w:lang w:val="pl-PL"/>
@@ -5163,8 +5148,11 @@
           </w:tcPr>
           <w:p>
             <w:pPr>
-              <w:rPr>
-                <w:rFonts w:eastAsiaTheme="minorEastAsia"/>
+              <w:jc w:val="center"/>
+              <w:rPr>
+                <w:rFonts w:eastAsiaTheme="minorEastAsia"/>
+                <w:b/>
+                <w:bCs/>
                 <w:sz w:val="24"/>
                 <w:szCs w:val="24"/>
                 <w:lang w:val="pl-PL"/>
@@ -5173,6 +5161,8 @@
             <w:r>
               <w:rPr>
                 <w:rFonts w:eastAsiaTheme="minorEastAsia"/>
+                <w:b/>
+                <w:bCs/>
                 <w:sz w:val="24"/>
                 <w:szCs w:val="24"/>
                 <w:lang w:val="pl-PL"/>
@@ -5187,8 +5177,11 @@
           </w:tcPr>
           <w:p>
             <w:pPr>
-              <w:rPr>
-                <w:rFonts w:eastAsiaTheme="minorEastAsia"/>
+              <w:jc w:val="center"/>
+              <w:rPr>
+                <w:rFonts w:eastAsiaTheme="minorEastAsia"/>
+                <w:b/>
+                <w:bCs/>
                 <w:sz w:val="24"/>
                 <w:szCs w:val="24"/>
                 <w:lang w:val="pl-PL"/>
@@ -5197,6 +5190,8 @@
             <w:r>
               <w:rPr>
                 <w:rFonts w:eastAsiaTheme="minorEastAsia"/>
+                <w:b/>
+                <w:bCs/>
                 <w:sz w:val="24"/>
                 <w:szCs w:val="24"/>
                 <w:lang w:val="pl-PL"/>
@@ -5239,6 +5234,7 @@
           </w:tcPr>
           <w:p>
             <w:pPr>
+              <w:jc w:val="center"/>
               <w:rPr>
                 <w:rFonts w:eastAsiaTheme="minorEastAsia"/>
                 <w:sz w:val="24"/>
@@ -5253,7 +5249,25 @@
                 <w:szCs w:val="24"/>
                 <w:lang w:val="pl-PL"/>
               </w:rPr>
-              <w:t>27742ms</w:t>
+              <w:t>27742</w:t>
+            </w:r>
+            <w:r>
+              <w:rPr>
+                <w:rFonts w:eastAsiaTheme="minorEastAsia"/>
+                <w:sz w:val="24"/>
+                <w:szCs w:val="24"/>
+                <w:lang w:val="pl-PL"/>
+              </w:rPr>
+              <w:t xml:space="preserve"> </w:t>
+            </w:r>
+            <w:r>
+              <w:rPr>
+                <w:rFonts w:eastAsiaTheme="minorEastAsia"/>
+                <w:sz w:val="24"/>
+                <w:szCs w:val="24"/>
+                <w:lang w:val="pl-PL"/>
+              </w:rPr>
+              <w:t>ms</w:t>
             </w:r>
           </w:p>
         </w:tc>
@@ -5263,6 +5277,7 @@
           </w:tcPr>
           <w:p>
             <w:pPr>
+              <w:jc w:val="center"/>
               <w:rPr>
                 <w:rFonts w:eastAsiaTheme="minorEastAsia"/>
                 <w:sz w:val="24"/>
@@ -5277,7 +5292,25 @@
                 <w:szCs w:val="24"/>
                 <w:lang w:val="pl-PL"/>
               </w:rPr>
-              <w:t>13439ms</w:t>
+              <w:t>13439</w:t>
+            </w:r>
+            <w:r>
+              <w:rPr>
+                <w:rFonts w:eastAsiaTheme="minorEastAsia"/>
+                <w:sz w:val="24"/>
+                <w:szCs w:val="24"/>
+                <w:lang w:val="pl-PL"/>
+              </w:rPr>
+              <w:t xml:space="preserve"> </w:t>
+            </w:r>
+            <w:r>
+              <w:rPr>
+                <w:rFonts w:eastAsiaTheme="minorEastAsia"/>
+                <w:sz w:val="24"/>
+                <w:szCs w:val="24"/>
+                <w:lang w:val="pl-PL"/>
+              </w:rPr>
+              <w:t>ms</w:t>
             </w:r>
           </w:p>
         </w:tc>
@@ -5287,6 +5320,7 @@
           </w:tcPr>
           <w:p>
             <w:pPr>
+              <w:jc w:val="center"/>
               <w:rPr>
                 <w:rFonts w:eastAsiaTheme="minorEastAsia"/>
                 <w:sz w:val="24"/>
@@ -5301,7 +5335,25 @@
                 <w:szCs w:val="24"/>
                 <w:lang w:val="pl-PL"/>
               </w:rPr>
-              <w:t>9981ms</w:t>
+              <w:t>9981</w:t>
+            </w:r>
+            <w:r>
+              <w:rPr>
+                <w:rFonts w:eastAsiaTheme="minorEastAsia"/>
+                <w:sz w:val="24"/>
+                <w:szCs w:val="24"/>
+                <w:lang w:val="pl-PL"/>
+              </w:rPr>
+              <w:t xml:space="preserve"> </w:t>
+            </w:r>
+            <w:r>
+              <w:rPr>
+                <w:rFonts w:eastAsiaTheme="minorEastAsia"/>
+                <w:sz w:val="24"/>
+                <w:szCs w:val="24"/>
+                <w:lang w:val="pl-PL"/>
+              </w:rPr>
+              <w:t>ms</w:t>
             </w:r>
           </w:p>
         </w:tc>
@@ -5339,6 +5391,7 @@
           </w:tcPr>
           <w:p>
             <w:pPr>
+              <w:jc w:val="center"/>
               <w:rPr>
                 <w:rFonts w:eastAsiaTheme="minorEastAsia"/>
                 <w:sz w:val="24"/>
@@ -5353,7 +5406,25 @@
                 <w:szCs w:val="24"/>
                 <w:lang w:val="pl-PL"/>
               </w:rPr>
-              <w:t>190299ms</w:t>
+              <w:t>190299</w:t>
+            </w:r>
+            <w:r>
+              <w:rPr>
+                <w:rFonts w:eastAsiaTheme="minorEastAsia"/>
+                <w:sz w:val="24"/>
+                <w:szCs w:val="24"/>
+                <w:lang w:val="pl-PL"/>
+              </w:rPr>
+              <w:t xml:space="preserve"> </w:t>
+            </w:r>
+            <w:r>
+              <w:rPr>
+                <w:rFonts w:eastAsiaTheme="minorEastAsia"/>
+                <w:sz w:val="24"/>
+                <w:szCs w:val="24"/>
+                <w:lang w:val="pl-PL"/>
+              </w:rPr>
+              <w:t>ms</w:t>
             </w:r>
           </w:p>
         </w:tc>
@@ -5363,6 +5434,7 @@
           </w:tcPr>
           <w:p>
             <w:pPr>
+              <w:jc w:val="center"/>
               <w:rPr>
                 <w:rFonts w:eastAsiaTheme="minorEastAsia"/>
                 <w:sz w:val="24"/>
@@ -5377,7 +5449,25 @@
                 <w:szCs w:val="24"/>
                 <w:lang w:val="pl-PL"/>
               </w:rPr>
-              <w:t>138083ms</w:t>
+              <w:t>138083</w:t>
+            </w:r>
+            <w:r>
+              <w:rPr>
+                <w:rFonts w:eastAsiaTheme="minorEastAsia"/>
+                <w:sz w:val="24"/>
+                <w:szCs w:val="24"/>
+                <w:lang w:val="pl-PL"/>
+              </w:rPr>
+              <w:t xml:space="preserve"> </w:t>
+            </w:r>
+            <w:r>
+              <w:rPr>
+                <w:rFonts w:eastAsiaTheme="minorEastAsia"/>
+                <w:sz w:val="24"/>
+                <w:szCs w:val="24"/>
+                <w:lang w:val="pl-PL"/>
+              </w:rPr>
+              <w:t>ms</w:t>
             </w:r>
           </w:p>
         </w:tc>
@@ -5387,6 +5477,7 @@
           </w:tcPr>
           <w:p>
             <w:pPr>
+              <w:jc w:val="center"/>
               <w:rPr>
                 <w:rFonts w:eastAsiaTheme="minorEastAsia"/>
                 <w:sz w:val="24"/>
@@ -5401,137 +5492,25 @@
                 <w:szCs w:val="24"/>
                 <w:lang w:val="pl-PL"/>
               </w:rPr>
-              <w:t>147892ms</w:t>
+              <w:t>147892</w:t>
             </w:r>
-          </w:p>
-        </w:tc>
-      </w:tr>
-    </w:tbl>
-    <w:p>
-      <w:pPr>
-        <w:ind w:left="415"/>
-        <w:rPr>
-          <w:rFonts w:eastAsiaTheme="minorEastAsia"/>
-          <w:sz w:val="24"/>
-          <w:szCs w:val="24"/>
-          <w:lang w:val="pl-PL"/>
-        </w:rPr>
-      </w:pPr>
-      <w:r>
-        <w:rPr>
-          <w:rFonts w:eastAsiaTheme="minorEastAsia"/>
-          <w:sz w:val="24"/>
-          <w:szCs w:val="24"/>
-          <w:lang w:val="pl-PL"/>
-        </w:rPr>
-        <w:t xml:space="preserve"> </w:t>
-      </w:r>
-    </w:p>
-    <w:p>
-      <w:pPr>
-        <w:ind w:left="415"/>
-        <w:rPr>
-          <w:rFonts w:eastAsiaTheme="minorEastAsia"/>
-          <w:sz w:val="24"/>
-          <w:szCs w:val="24"/>
-          <w:lang w:val="pl-PL"/>
-        </w:rPr>
-      </w:pPr>
-      <w:r>
-        <w:rPr>
-          <w:rFonts w:eastAsiaTheme="minorEastAsia"/>
-          <w:sz w:val="24"/>
-          <w:szCs w:val="24"/>
-          <w:lang w:val="pl-PL"/>
-        </w:rPr>
-        <w:t xml:space="preserve">Dla implementacji CUDA korzystającej ze współdzielonej pamięci przeprowadzono test wydajności algorytmu w zależności od rozmiaru bloku. Test przeprowadzono na siatce o rozmiarze </w:t>
-      </w:r>
-      <w:r>
-        <w:rPr>
-          <w:rFonts w:eastAsiaTheme="minorEastAsia"/>
-          <w:sz w:val="24"/>
-          <w:szCs w:val="24"/>
-          <w:lang w:val="pl-PL"/>
-        </w:rPr>
-        <w:t>256x208</w:t>
-      </w:r>
-      <w:r>
-        <w:rPr>
-          <w:rFonts w:eastAsiaTheme="minorEastAsia"/>
-          <w:sz w:val="24"/>
-          <w:szCs w:val="24"/>
-          <w:lang w:val="pl-PL"/>
-        </w:rPr>
-        <w:t xml:space="preserve"> wykonując 1000 iteracji.</w:t>
-      </w:r>
-    </w:p>
-    <w:tbl>
-      <w:tblPr>
-        <w:tblStyle w:val="Tabela-Siatka"/>
-        <w:tblW w:w="0" w:type="auto"/>
-        <w:tblInd w:w="415" w:type="dxa"/>
-        <w:tblLook w:val="04A0" w:firstRow="1" w:lastRow="0" w:firstColumn="1" w:lastColumn="0" w:noHBand="0" w:noVBand="1"/>
-      </w:tblPr>
-      <w:tblGrid>
-        <w:gridCol w:w="4500"/>
-        <w:gridCol w:w="4481"/>
-      </w:tblGrid>
-      <w:tr>
-        <w:tc>
-          <w:tcPr>
-            <w:tcW w:w="4698" w:type="dxa"/>
-          </w:tcPr>
-          <w:p>
-            <w:pPr>
-              <w:jc w:val="center"/>
-              <w:rPr>
-                <w:rFonts w:eastAsiaTheme="minorEastAsia"/>
-                <w:b/>
-                <w:bCs/>
-                <w:sz w:val="24"/>
-                <w:szCs w:val="24"/>
-                <w:lang w:val="pl-PL"/>
-              </w:rPr>
-            </w:pPr>
             <w:r>
               <w:rPr>
                 <w:rFonts w:eastAsiaTheme="minorEastAsia"/>
-                <w:b/>
-                <w:bCs/>
-                <w:sz w:val="24"/>
-                <w:szCs w:val="24"/>
-                <w:lang w:val="pl-PL"/>
-              </w:rPr>
-              <w:t>Rozmiar bloku [-]</w:t>
+                <w:sz w:val="24"/>
+                <w:szCs w:val="24"/>
+                <w:lang w:val="pl-PL"/>
+              </w:rPr>
+              <w:t xml:space="preserve"> </w:t>
             </w:r>
-          </w:p>
-        </w:tc>
-        <w:tc>
-          <w:tcPr>
-            <w:tcW w:w="4698" w:type="dxa"/>
-          </w:tcPr>
-          <w:p>
-            <w:pPr>
-              <w:jc w:val="center"/>
-              <w:rPr>
-                <w:rFonts w:eastAsiaTheme="minorEastAsia"/>
-                <w:b/>
-                <w:bCs/>
-                <w:sz w:val="24"/>
-                <w:szCs w:val="24"/>
-                <w:lang w:val="pl-PL"/>
-              </w:rPr>
-            </w:pPr>
             <w:r>
               <w:rPr>
                 <w:rFonts w:eastAsiaTheme="minorEastAsia"/>
-                <w:b/>
-                <w:bCs/>
-                <w:sz w:val="24"/>
-                <w:szCs w:val="24"/>
-                <w:lang w:val="pl-PL"/>
-              </w:rPr>
-              <w:t>Czas [ms]</w:t>
+                <w:sz w:val="24"/>
+                <w:szCs w:val="24"/>
+                <w:lang w:val="pl-PL"/>
+              </w:rPr>
+              <w:t>ms</w:t>
             </w:r>
           </w:p>
         </w:tc>
@@ -5539,13 +5518,30 @@
       <w:tr>
         <w:tc>
           <w:tcPr>
-            <w:tcW w:w="4698" w:type="dxa"/>
+            <w:tcW w:w="2243" w:type="dxa"/>
+          </w:tcPr>
+          <w:p>
+            <w:pPr>
+              <w:rPr>
+                <w:rFonts w:eastAsiaTheme="minorEastAsia"/>
+                <w:sz w:val="24"/>
+                <w:szCs w:val="24"/>
+                <w:lang w:val="pl-PL"/>
+              </w:rPr>
+            </w:pPr>
+          </w:p>
+        </w:tc>
+        <w:tc>
+          <w:tcPr>
+            <w:tcW w:w="2246" w:type="dxa"/>
           </w:tcPr>
           <w:p>
             <w:pPr>
               <w:jc w:val="center"/>
               <w:rPr>
                 <w:rFonts w:eastAsiaTheme="minorEastAsia"/>
+                <w:b/>
+                <w:bCs/>
                 <w:sz w:val="24"/>
                 <w:szCs w:val="24"/>
                 <w:lang w:val="pl-PL"/>
@@ -5554,6 +5550,19 @@
             <w:r>
               <w:rPr>
                 <w:rFonts w:eastAsiaTheme="minorEastAsia"/>
+                <w:b/>
+                <w:bCs/>
+                <w:sz w:val="24"/>
+                <w:szCs w:val="24"/>
+                <w:lang w:val="pl-PL"/>
+              </w:rPr>
+              <w:t xml:space="preserve">Blok </w:t>
+            </w:r>
+            <w:r>
+              <w:rPr>
+                <w:rFonts w:eastAsiaTheme="minorEastAsia"/>
+                <w:b/>
+                <w:bCs/>
                 <w:sz w:val="24"/>
                 <w:szCs w:val="24"/>
                 <w:lang w:val="pl-PL"/>
@@ -5564,13 +5573,15 @@
         </w:tc>
         <w:tc>
           <w:tcPr>
-            <w:tcW w:w="4698" w:type="dxa"/>
+            <w:tcW w:w="2246" w:type="dxa"/>
           </w:tcPr>
           <w:p>
             <w:pPr>
               <w:jc w:val="center"/>
               <w:rPr>
                 <w:rFonts w:eastAsiaTheme="minorEastAsia"/>
+                <w:b/>
+                <w:bCs/>
                 <w:sz w:val="24"/>
                 <w:szCs w:val="24"/>
                 <w:lang w:val="pl-PL"/>
@@ -5579,11 +5590,64 @@
             <w:r>
               <w:rPr>
                 <w:rFonts w:eastAsiaTheme="minorEastAsia"/>
-                <w:sz w:val="24"/>
-                <w:szCs w:val="24"/>
-                <w:lang w:val="pl-PL"/>
-              </w:rPr>
-              <w:t>7.76</w:t>
+                <w:b/>
+                <w:bCs/>
+                <w:sz w:val="24"/>
+                <w:szCs w:val="24"/>
+                <w:lang w:val="pl-PL"/>
+              </w:rPr>
+              <w:t xml:space="preserve">Blok </w:t>
+            </w:r>
+            <w:r>
+              <w:rPr>
+                <w:rFonts w:eastAsiaTheme="minorEastAsia"/>
+                <w:b/>
+                <w:bCs/>
+                <w:sz w:val="24"/>
+                <w:szCs w:val="24"/>
+                <w:lang w:val="pl-PL"/>
+              </w:rPr>
+              <w:t>16x16</w:t>
+            </w:r>
+          </w:p>
+        </w:tc>
+        <w:tc>
+          <w:tcPr>
+            <w:tcW w:w="2246" w:type="dxa"/>
+          </w:tcPr>
+          <w:p>
+            <w:pPr>
+              <w:jc w:val="center"/>
+              <w:rPr>
+                <w:rFonts w:eastAsiaTheme="minorEastAsia"/>
+                <w:b/>
+                <w:bCs/>
+                <w:sz w:val="24"/>
+                <w:szCs w:val="24"/>
+                <w:lang w:val="pl-PL"/>
+              </w:rPr>
+            </w:pPr>
+            <w:r>
+              <w:rPr>
+                <w:rFonts w:eastAsiaTheme="minorEastAsia"/>
+                <w:b/>
+                <w:bCs/>
+                <w:sz w:val="24"/>
+                <w:szCs w:val="24"/>
+                <w:lang w:val="pl-PL"/>
+              </w:rPr>
+              <w:t xml:space="preserve">Blok </w:t>
+            </w:r>
+            <w:r>
+              <w:rPr>
+                <w:rFonts w:eastAsiaTheme="minorEastAsia"/>
+                <w:b/>
+                <w:bCs/>
+                <w:sz w:val="24"/>
+                <w:szCs w:val="24"/>
+                <w:lang w:val="pl-PL"/>
+              </w:rPr>
+              <w:t>32x32</w:t>
             </w:r>
           </w:p>
         </w:tc>
@@ -5591,11 +5655,10 @@
       <w:tr>
         <w:tc>
           <w:tcPr>
-            <w:tcW w:w="4698" w:type="dxa"/>
+            <w:tcW w:w="2243" w:type="dxa"/>
           </w:tcPr>
           <w:p>
             <w:pPr>
-              <w:jc w:val="center"/>
               <w:rPr>
                 <w:rFonts w:eastAsiaTheme="minorEastAsia"/>
                 <w:sz w:val="24"/>
@@ -5610,13 +5673,42 @@
                 <w:szCs w:val="24"/>
                 <w:lang w:val="pl-PL"/>
               </w:rPr>
-              <w:t>16x16</w:t>
+              <w:t>CUDA</w:t>
+            </w:r>
+            <w:r>
+              <w:rPr>
+                <w:rFonts w:eastAsiaTheme="minorEastAsia"/>
+                <w:sz w:val="24"/>
+                <w:szCs w:val="24"/>
+                <w:lang w:val="pl-PL"/>
+              </w:rPr>
+              <w:t xml:space="preserve"> (</w:t>
+            </w:r>
+            <w:proofErr w:type="spellStart"/>
+            <w:r>
+              <w:rPr>
+                <w:rFonts w:eastAsiaTheme="minorEastAsia"/>
+                <w:sz w:val="24"/>
+                <w:szCs w:val="24"/>
+                <w:lang w:val="pl-PL"/>
+              </w:rPr>
+              <w:t>shared</w:t>
+            </w:r>
+            <w:proofErr w:type="spellEnd"/>
+            <w:r>
+              <w:rPr>
+                <w:rFonts w:eastAsiaTheme="minorEastAsia"/>
+                <w:sz w:val="24"/>
+                <w:szCs w:val="24"/>
+                <w:lang w:val="pl-PL"/>
+              </w:rPr>
+              <w:t>)</w:t>
             </w:r>
           </w:p>
         </w:tc>
         <w:tc>
           <w:tcPr>
-            <w:tcW w:w="4698" w:type="dxa"/>
+            <w:tcW w:w="2246" w:type="dxa"/>
           </w:tcPr>
           <w:p>
             <w:pPr>
@@ -5635,40 +5727,13 @@
                 <w:szCs w:val="24"/>
                 <w:lang w:val="pl-PL"/>
               </w:rPr>
-              <w:t>2.83</w:t>
-            </w:r>
-          </w:p>
-        </w:tc>
-      </w:tr>
-      <w:tr>
-        <w:tc>
-          <w:tcPr>
-            <w:tcW w:w="4698" w:type="dxa"/>
-          </w:tcPr>
-          <w:p>
-            <w:pPr>
-              <w:jc w:val="center"/>
-              <w:rPr>
-                <w:rFonts w:eastAsiaTheme="minorEastAsia"/>
-                <w:sz w:val="24"/>
-                <w:szCs w:val="24"/>
-                <w:lang w:val="pl-PL"/>
-              </w:rPr>
-            </w:pPr>
-            <w:r>
-              <w:rPr>
-                <w:rFonts w:eastAsiaTheme="minorEastAsia"/>
-                <w:sz w:val="24"/>
-                <w:szCs w:val="24"/>
-                <w:lang w:val="pl-PL"/>
-              </w:rPr>
-              <w:t>64x64</w:t>
+              <w:t>1454 ms</w:t>
             </w:r>
           </w:p>
         </w:tc>
         <w:tc>
           <w:tcPr>
-            <w:tcW w:w="4698" w:type="dxa"/>
+            <w:tcW w:w="2246" w:type="dxa"/>
           </w:tcPr>
           <w:p>
             <w:pPr>
@@ -5687,7 +5752,59 @@
                 <w:szCs w:val="24"/>
                 <w:lang w:val="pl-PL"/>
               </w:rPr>
-              <w:t>0.16</w:t>
+              <w:t>27</w:t>
+            </w:r>
+            <w:r>
+              <w:rPr>
+                <w:rFonts w:eastAsiaTheme="minorEastAsia"/>
+                <w:sz w:val="24"/>
+                <w:szCs w:val="24"/>
+                <w:lang w:val="pl-PL"/>
+              </w:rPr>
+              <w:t>8</w:t>
+            </w:r>
+            <w:r>
+              <w:rPr>
+                <w:rFonts w:eastAsiaTheme="minorEastAsia"/>
+                <w:sz w:val="24"/>
+                <w:szCs w:val="24"/>
+                <w:lang w:val="pl-PL"/>
+              </w:rPr>
+              <w:t xml:space="preserve"> ms</w:t>
+            </w:r>
+          </w:p>
+        </w:tc>
+        <w:tc>
+          <w:tcPr>
+            <w:tcW w:w="2246" w:type="dxa"/>
+          </w:tcPr>
+          <w:p>
+            <w:pPr>
+              <w:jc w:val="center"/>
+              <w:rPr>
+                <w:rFonts w:eastAsiaTheme="minorEastAsia"/>
+                <w:sz w:val="24"/>
+                <w:szCs w:val="24"/>
+                <w:lang w:val="pl-PL"/>
+              </w:rPr>
+            </w:pPr>
+            <w:r>
+              <w:rPr>
+                <w:rFonts w:eastAsiaTheme="minorEastAsia"/>
+                <w:sz w:val="24"/>
+                <w:szCs w:val="24"/>
+                <w:lang w:val="pl-PL"/>
+              </w:rPr>
+              <w:t>258</w:t>
+            </w:r>
+            <w:r>
+              <w:rPr>
+                <w:rFonts w:eastAsiaTheme="minorEastAsia"/>
+                <w:sz w:val="24"/>
+                <w:szCs w:val="24"/>
+                <w:lang w:val="pl-PL"/>
+              </w:rPr>
+              <w:t xml:space="preserve"> ms</w:t>
             </w:r>
           </w:p>
         </w:tc>
@@ -5695,6 +5812,16 @@
     </w:tbl>
     <w:p>
       <w:pPr>
+        <w:rPr>
+          <w:rFonts w:eastAsiaTheme="minorEastAsia"/>
+          <w:sz w:val="24"/>
+          <w:szCs w:val="24"/>
+          <w:lang w:val="pl-PL"/>
+        </w:rPr>
+      </w:pPr>
+    </w:p>
+    <w:p>
+      <w:pPr>
         <w:ind w:left="415"/>
         <w:rPr>
           <w:rFonts w:eastAsiaTheme="minorEastAsia"/>
@@ -5703,25 +5830,32 @@
           <w:lang w:val="pl-PL"/>
         </w:rPr>
       </w:pPr>
-    </w:p>
-    <w:p>
-      <w:pPr>
-        <w:ind w:left="415"/>
-        <w:rPr>
-          <w:rFonts w:eastAsiaTheme="minorEastAsia"/>
-          <w:sz w:val="24"/>
-          <w:szCs w:val="24"/>
-          <w:lang w:val="pl-PL"/>
-        </w:rPr>
-      </w:pPr>
-      <w:r>
-        <w:rPr>
-          <w:rFonts w:eastAsiaTheme="minorEastAsia"/>
-          <w:sz w:val="24"/>
-          <w:szCs w:val="24"/>
-          <w:lang w:val="pl-PL"/>
-        </w:rPr>
-        <w:t>Wyniki wskazują, że im większy rozmiar bloku tym krótszy czas wykonywania algorytmu. Dzieje się tak dlatego, że im więcej wątków znajduje się w bloku, tym większe jest użycie pamięci współdzielonej i mniej operacji odczytu i zapisu do pamięci globalnej.</w:t>
+      <w:r>
+        <w:rPr>
+          <w:rFonts w:eastAsiaTheme="minorEastAsia"/>
+          <w:sz w:val="24"/>
+          <w:szCs w:val="24"/>
+          <w:lang w:val="pl-PL"/>
+        </w:rPr>
+        <w:t>Wyniki wskazują, że im większy rozmiar bloku</w:t>
+      </w:r>
+      <w:r>
+        <w:rPr>
+          <w:rFonts w:eastAsiaTheme="minorEastAsia"/>
+          <w:sz w:val="24"/>
+          <w:szCs w:val="24"/>
+          <w:lang w:val="pl-PL"/>
+        </w:rPr>
+        <w:t xml:space="preserve"> CUDA</w:t>
+      </w:r>
+      <w:r>
+        <w:rPr>
+          <w:rFonts w:eastAsiaTheme="minorEastAsia"/>
+          <w:sz w:val="24"/>
+          <w:szCs w:val="24"/>
+          <w:lang w:val="pl-PL"/>
+        </w:rPr>
+        <w:t xml:space="preserve"> tym krótszy czas wykonywania algorytmu. Dzieje się tak dlatego, że im więcej wątków znajduje się w bloku, tym większe jest użycie pamięci współdzielonej i mniej operacji odczytu i zapisu do pamięci globalnej.</w:t>
       </w:r>
     </w:p>
     <w:p>

</xml_diff>